<commit_message>
Updating the Handover Document
Updating the Handover Document with Sections 1, 2 and 9
</commit_message>
<xml_diff>
--- a/Team_Contributions/Project Handover Document/Project Handover Document.docx
+++ b/Team_Contributions/Project Handover Document/Project Handover Document.docx
@@ -494,9 +494,8 @@
           <w:sz w:val="28"/>
           <w:szCs w:val="28"/>
         </w:rPr>
-        <w:t xml:space="preserve">The tribe leader for this project is Chandan </w:t>
-      </w:r>
-      <w:proofErr w:type="spellStart"/>
+        <w:t>The tribe leader for this project is Chandan Karmakar</w:t>
+      </w:r>
       <w:r>
         <w:rPr>
           <w:rStyle w:val="BookTitle"/>
@@ -508,9 +507,57 @@
           <w:sz w:val="28"/>
           <w:szCs w:val="28"/>
         </w:rPr>
-        <w:t>Karmakar</w:t>
-      </w:r>
-      <w:proofErr w:type="spellEnd"/>
+        <w:t>.</w:t>
+      </w:r>
+    </w:p>
+    <w:p>
+      <w:pPr>
+        <w:rPr>
+          <w:rStyle w:val="BookTitle"/>
+          <w:rFonts w:ascii="Arial Hebrew" w:hAnsi="Arial Hebrew" w:cs="Arial Hebrew"/>
+          <w:i w:val="0"/>
+          <w:iCs w:val="0"/>
+          <w:sz w:val="72"/>
+          <w:szCs w:val="72"/>
+        </w:rPr>
+      </w:pPr>
+    </w:p>
+    <w:p>
+      <w:pPr>
+        <w:rPr>
+          <w:rStyle w:val="BookTitle"/>
+          <w:rFonts w:ascii="Arial Hebrew" w:hAnsi="Arial Hebrew" w:cs="Arial Hebrew"/>
+          <w:i w:val="0"/>
+          <w:iCs w:val="0"/>
+          <w:sz w:val="72"/>
+          <w:szCs w:val="72"/>
+        </w:rPr>
+      </w:pPr>
+      <w:r>
+        <w:rPr>
+          <w:rStyle w:val="BookTitle"/>
+          <w:rFonts w:ascii="Calibri" w:eastAsia="Calibri" w:hAnsi="Calibri" w:cs="Calibri"/>
+          <w:i w:val="0"/>
+          <w:iCs w:val="0"/>
+          <w:sz w:val="72"/>
+          <w:szCs w:val="72"/>
+        </w:rPr>
+        <w:t>Academic Mentor/Supervisor</w:t>
+      </w:r>
+    </w:p>
+    <w:p>
+      <w:pPr>
+        <w:rPr>
+          <w:rStyle w:val="BookTitle"/>
+          <w:rFonts w:ascii="Arial Hebrew" w:hAnsi="Arial Hebrew" w:cs="Arial Hebrew"/>
+          <w:b w:val="0"/>
+          <w:bCs w:val="0"/>
+          <w:i w:val="0"/>
+          <w:iCs w:val="0"/>
+          <w:sz w:val="28"/>
+          <w:szCs w:val="28"/>
+        </w:rPr>
+      </w:pPr>
       <w:r>
         <w:rPr>
           <w:rStyle w:val="BookTitle"/>
@@ -522,57 +569,8 @@
           <w:sz w:val="28"/>
           <w:szCs w:val="28"/>
         </w:rPr>
-        <w:t>.</w:t>
-      </w:r>
-    </w:p>
-    <w:p>
-      <w:pPr>
-        <w:rPr>
-          <w:rStyle w:val="BookTitle"/>
-          <w:rFonts w:ascii="Arial Hebrew" w:hAnsi="Arial Hebrew" w:cs="Arial Hebrew"/>
-          <w:i w:val="0"/>
-          <w:iCs w:val="0"/>
-          <w:sz w:val="72"/>
-          <w:szCs w:val="72"/>
-        </w:rPr>
-      </w:pPr>
-    </w:p>
-    <w:p>
-      <w:pPr>
-        <w:rPr>
-          <w:rStyle w:val="BookTitle"/>
-          <w:rFonts w:ascii="Arial Hebrew" w:hAnsi="Arial Hebrew" w:cs="Arial Hebrew"/>
-          <w:i w:val="0"/>
-          <w:iCs w:val="0"/>
-          <w:sz w:val="72"/>
-          <w:szCs w:val="72"/>
-        </w:rPr>
-      </w:pPr>
-      <w:r>
-        <w:rPr>
-          <w:rStyle w:val="BookTitle"/>
-          <w:rFonts w:ascii="Calibri" w:eastAsia="Calibri" w:hAnsi="Calibri" w:cs="Calibri"/>
-          <w:i w:val="0"/>
-          <w:iCs w:val="0"/>
-          <w:sz w:val="72"/>
-          <w:szCs w:val="72"/>
-        </w:rPr>
-        <w:t>Academic Mentor/Supervisor</w:t>
-      </w:r>
-    </w:p>
-    <w:p>
-      <w:pPr>
-        <w:rPr>
-          <w:rStyle w:val="BookTitle"/>
-          <w:rFonts w:ascii="Arial Hebrew" w:hAnsi="Arial Hebrew" w:cs="Arial Hebrew"/>
-          <w:b w:val="0"/>
-          <w:bCs w:val="0"/>
-          <w:i w:val="0"/>
-          <w:iCs w:val="0"/>
-          <w:sz w:val="28"/>
-          <w:szCs w:val="28"/>
-        </w:rPr>
-      </w:pPr>
+        <w:t xml:space="preserve">The academic mentors for this project are Jonathan </w:t>
+      </w:r>
       <w:r>
         <w:rPr>
           <w:rStyle w:val="BookTitle"/>
@@ -584,9 +582,8 @@
           <w:sz w:val="28"/>
           <w:szCs w:val="28"/>
         </w:rPr>
-        <w:t xml:space="preserve">The academic mentors for this project are Jonathan </w:t>
-      </w:r>
-      <w:proofErr w:type="spellStart"/>
+        <w:t xml:space="preserve">Kua </w:t>
+      </w:r>
       <w:r>
         <w:rPr>
           <w:rStyle w:val="BookTitle"/>
@@ -598,9 +595,8 @@
           <w:sz w:val="28"/>
           <w:szCs w:val="28"/>
         </w:rPr>
-        <w:t>Kua</w:t>
-      </w:r>
-      <w:proofErr w:type="spellEnd"/>
+        <w:t>and Abbas</w:t>
+      </w:r>
       <w:r>
         <w:rPr>
           <w:rStyle w:val="BookTitle"/>
@@ -612,49 +608,8 @@
           <w:sz w:val="28"/>
           <w:szCs w:val="28"/>
         </w:rPr>
-        <w:t xml:space="preserve"> </w:t>
-      </w:r>
-      <w:r>
-        <w:rPr>
-          <w:rStyle w:val="BookTitle"/>
-          <w:rFonts w:ascii="Calibri" w:eastAsia="Calibri" w:hAnsi="Calibri" w:cs="Calibri"/>
-          <w:b w:val="0"/>
-          <w:bCs w:val="0"/>
-          <w:i w:val="0"/>
-          <w:iCs w:val="0"/>
-          <w:sz w:val="28"/>
-          <w:szCs w:val="28"/>
-        </w:rPr>
-        <w:t>and Abbas</w:t>
-      </w:r>
-      <w:r>
-        <w:rPr>
-          <w:rStyle w:val="BookTitle"/>
-          <w:rFonts w:ascii="Calibri" w:eastAsia="Calibri" w:hAnsi="Calibri" w:cs="Calibri"/>
-          <w:b w:val="0"/>
-          <w:bCs w:val="0"/>
-          <w:i w:val="0"/>
-          <w:iCs w:val="0"/>
-          <w:sz w:val="28"/>
-          <w:szCs w:val="28"/>
-        </w:rPr>
-        <w:t xml:space="preserve"> </w:t>
-      </w:r>
-      <w:proofErr w:type="spellStart"/>
-      <w:r>
-        <w:rPr>
-          <w:rStyle w:val="BookTitle"/>
-          <w:rFonts w:ascii="Calibri" w:eastAsia="Calibri" w:hAnsi="Calibri" w:cs="Calibri"/>
-          <w:b w:val="0"/>
-          <w:bCs w:val="0"/>
-          <w:i w:val="0"/>
-          <w:iCs w:val="0"/>
-          <w:sz w:val="28"/>
-          <w:szCs w:val="28"/>
-        </w:rPr>
-        <w:t>Kudrati</w:t>
-      </w:r>
-      <w:proofErr w:type="spellEnd"/>
+        <w:t xml:space="preserve"> Kudrati</w:t>
+      </w:r>
       <w:r>
         <w:rPr>
           <w:rStyle w:val="BookTitle"/>
@@ -1015,23 +970,8 @@
                 <w:sz w:val="28"/>
                 <w:szCs w:val="28"/>
               </w:rPr>
-              <w:t xml:space="preserve">Aamir </w:t>
+              <w:t>Aamir Mapkar</w:t>
             </w:r>
-            <w:proofErr w:type="spellStart"/>
-            <w:r>
-              <w:rPr>
-                <w:rStyle w:val="BookTitle"/>
-                <w:rFonts w:cstheme="minorHAnsi"/>
-                <w:b w:val="0"/>
-                <w:bCs w:val="0"/>
-                <w:i w:val="0"/>
-                <w:iCs w:val="0"/>
-                <w:sz w:val="28"/>
-                <w:szCs w:val="28"/>
-              </w:rPr>
-              <w:t>Mapkar</w:t>
-            </w:r>
-            <w:proofErr w:type="spellEnd"/>
           </w:p>
         </w:tc>
         <w:tc>
@@ -1154,23 +1094,8 @@
                 <w:sz w:val="28"/>
                 <w:szCs w:val="28"/>
               </w:rPr>
-              <w:t xml:space="preserve">Sameer </w:t>
+              <w:t>Sameer Mediratta</w:t>
             </w:r>
-            <w:proofErr w:type="spellStart"/>
-            <w:r>
-              <w:rPr>
-                <w:rStyle w:val="BookTitle"/>
-                <w:rFonts w:cstheme="minorHAnsi"/>
-                <w:b w:val="0"/>
-                <w:bCs w:val="0"/>
-                <w:i w:val="0"/>
-                <w:iCs w:val="0"/>
-                <w:sz w:val="28"/>
-                <w:szCs w:val="28"/>
-              </w:rPr>
-              <w:t>Mediratta</w:t>
-            </w:r>
-            <w:proofErr w:type="spellEnd"/>
           </w:p>
         </w:tc>
         <w:tc>
@@ -1657,7 +1582,6 @@
                 <w:szCs w:val="28"/>
               </w:rPr>
             </w:pPr>
-            <w:proofErr w:type="spellStart"/>
             <w:r>
               <w:rPr>
                 <w:rStyle w:val="BookTitle"/>
@@ -1669,21 +1593,7 @@
                 <w:sz w:val="28"/>
                 <w:szCs w:val="28"/>
               </w:rPr>
-              <w:t>Yinghui</w:t>
-            </w:r>
-            <w:proofErr w:type="spellEnd"/>
-            <w:r>
-              <w:rPr>
-                <w:rStyle w:val="BookTitle"/>
-                <w:rFonts w:eastAsia="Calibri" w:cstheme="minorHAnsi"/>
-                <w:b w:val="0"/>
-                <w:bCs w:val="0"/>
-                <w:i w:val="0"/>
-                <w:iCs w:val="0"/>
-                <w:sz w:val="28"/>
-                <w:szCs w:val="28"/>
-              </w:rPr>
-              <w:t xml:space="preserve"> Liu</w:t>
+              <w:t>Yinghui Liu</w:t>
             </w:r>
           </w:p>
         </w:tc>
@@ -1770,7 +1680,6 @@
                 <w:szCs w:val="28"/>
               </w:rPr>
             </w:pPr>
-            <w:proofErr w:type="spellStart"/>
             <w:r>
               <w:rPr>
                 <w:rStyle w:val="BookTitle"/>
@@ -1782,65 +1691,8 @@
                 <w:sz w:val="28"/>
                 <w:szCs w:val="28"/>
               </w:rPr>
-              <w:t>Prafful</w:t>
+              <w:t>Prafful Theja Gadadasu</w:t>
             </w:r>
-            <w:proofErr w:type="spellEnd"/>
-            <w:r>
-              <w:rPr>
-                <w:rStyle w:val="BookTitle"/>
-                <w:rFonts w:eastAsia="Calibri" w:cstheme="minorHAnsi"/>
-                <w:b w:val="0"/>
-                <w:bCs w:val="0"/>
-                <w:i w:val="0"/>
-                <w:iCs w:val="0"/>
-                <w:sz w:val="28"/>
-                <w:szCs w:val="28"/>
-              </w:rPr>
-              <w:t xml:space="preserve"> </w:t>
-            </w:r>
-            <w:proofErr w:type="spellStart"/>
-            <w:r>
-              <w:rPr>
-                <w:rStyle w:val="BookTitle"/>
-                <w:rFonts w:eastAsia="Calibri" w:cstheme="minorHAnsi"/>
-                <w:b w:val="0"/>
-                <w:bCs w:val="0"/>
-                <w:i w:val="0"/>
-                <w:iCs w:val="0"/>
-                <w:sz w:val="28"/>
-                <w:szCs w:val="28"/>
-              </w:rPr>
-              <w:t>Theja</w:t>
-            </w:r>
-            <w:proofErr w:type="spellEnd"/>
-            <w:r>
-              <w:rPr>
-                <w:rStyle w:val="BookTitle"/>
-                <w:rFonts w:eastAsia="Calibri" w:cstheme="minorHAnsi"/>
-                <w:b w:val="0"/>
-                <w:bCs w:val="0"/>
-                <w:i w:val="0"/>
-                <w:iCs w:val="0"/>
-                <w:sz w:val="28"/>
-                <w:szCs w:val="28"/>
-              </w:rPr>
-              <w:t xml:space="preserve"> </w:t>
-            </w:r>
-            <w:proofErr w:type="spellStart"/>
-            <w:r>
-              <w:rPr>
-                <w:rStyle w:val="BookTitle"/>
-                <w:rFonts w:eastAsia="Calibri" w:cstheme="minorHAnsi"/>
-                <w:b w:val="0"/>
-                <w:bCs w:val="0"/>
-                <w:i w:val="0"/>
-                <w:iCs w:val="0"/>
-                <w:sz w:val="28"/>
-                <w:szCs w:val="28"/>
-              </w:rPr>
-              <w:t>Gadadasu</w:t>
-            </w:r>
-            <w:proofErr w:type="spellEnd"/>
           </w:p>
         </w:tc>
         <w:tc>
@@ -1938,59 +1790,91 @@
         <w:rPr>
           <w:rFonts w:asciiTheme="minorHAnsi" w:hAnsiTheme="minorHAnsi" w:cstheme="minorHAnsi"/>
           <w:b w:val="0"/>
-          <w:highlight w:val="yellow"/>
-        </w:rPr>
-        <w:t>Please provide a description of what the project is about and list the overall aims and deliverables of the project.</w:t>
-      </w:r>
-    </w:p>
-    <w:p>
-      <w:pPr>
-        <w:rPr>
-          <w:lang w:val="en-GB"/>
-        </w:rPr>
-      </w:pPr>
+        </w:rPr>
+        <w:t xml:space="preserve">Surround AI Squad 1 AI Literacy Tool is a web-based platform for children. </w:t>
+      </w:r>
+      <w:r>
+        <w:rPr>
+          <w:rFonts w:asciiTheme="minorHAnsi" w:hAnsiTheme="minorHAnsi" w:cstheme="minorHAnsi"/>
+          <w:b w:val="0"/>
+        </w:rPr>
+        <w:t>This project aims to educate school children on the concepts on Artificial Intelligence and machine learning. As technology upgrades and evolves, the product owner expressed his intentions on integrating these modern technological advancements into the regular curriculum of a school-going child</w:t>
+      </w:r>
+      <w:r>
+        <w:rPr>
+          <w:rFonts w:asciiTheme="minorHAnsi" w:hAnsiTheme="minorHAnsi" w:cstheme="minorHAnsi"/>
+          <w:b w:val="0"/>
+        </w:rPr>
+        <w:t xml:space="preserve"> through this platform</w:t>
+      </w:r>
+      <w:r>
+        <w:rPr>
+          <w:rFonts w:asciiTheme="minorHAnsi" w:hAnsiTheme="minorHAnsi" w:cstheme="minorHAnsi"/>
+          <w:b w:val="0"/>
+        </w:rPr>
+        <w:t xml:space="preserve">. </w:t>
+      </w:r>
+      <w:r>
+        <w:rPr>
+          <w:rFonts w:asciiTheme="minorHAnsi" w:hAnsiTheme="minorHAnsi" w:cstheme="minorHAnsi"/>
+          <w:b w:val="0"/>
+        </w:rPr>
+        <w:t>Furthermore, t</w:t>
+      </w:r>
+      <w:r>
+        <w:rPr>
+          <w:rFonts w:asciiTheme="minorHAnsi" w:hAnsiTheme="minorHAnsi" w:cstheme="minorHAnsi"/>
+          <w:b w:val="0"/>
+        </w:rPr>
+        <w:t>his project has been developed using Django as the platform</w:t>
+      </w:r>
+      <w:r>
+        <w:rPr>
+          <w:rFonts w:asciiTheme="minorHAnsi" w:hAnsiTheme="minorHAnsi" w:cstheme="minorHAnsi"/>
+          <w:b w:val="0"/>
+        </w:rPr>
+        <w:t xml:space="preserve">, technologies such as Bootstrap, HTML and CSS for the front-end development and python for back-end development. </w:t>
+      </w:r>
+      <w:r>
+        <w:rPr>
+          <w:rFonts w:asciiTheme="minorHAnsi" w:hAnsiTheme="minorHAnsi" w:cstheme="minorHAnsi"/>
+          <w:b w:val="0"/>
+        </w:rPr>
+        <w:br/>
+      </w:r>
     </w:p>
     <w:p>
       <w:pPr>
         <w:pStyle w:val="Heading1"/>
-      </w:pPr>
-      <w:r>
-        <w:t>Document Purpose</w:t>
-      </w:r>
-      <w:bookmarkEnd w:id="0"/>
-    </w:p>
-    <w:p>
-      <w:r>
-        <w:rPr>
-          <w:highlight w:val="yellow"/>
-        </w:rPr>
-        <w:t xml:space="preserve">This document records the transfer of all the information and artefacts produced during the </w:t>
-      </w:r>
-      <w:r>
-        <w:rPr>
-          <w:highlight w:val="yellow"/>
-        </w:rPr>
-        <w:t>duration of this Trimester (Trimester 1, 2020)</w:t>
-      </w:r>
-      <w:r>
-        <w:rPr>
-          <w:highlight w:val="yellow"/>
-        </w:rPr>
-        <w:t xml:space="preserve">. The handover document and delivery package </w:t>
-      </w:r>
-      <w:proofErr w:type="gramStart"/>
-      <w:r>
-        <w:rPr>
-          <w:highlight w:val="yellow"/>
-        </w:rPr>
-        <w:t>includes</w:t>
-      </w:r>
-      <w:proofErr w:type="gramEnd"/>
-      <w:r>
-        <w:rPr>
-          <w:highlight w:val="yellow"/>
-        </w:rPr>
-        <w:t xml:space="preserve"> the following:</w:t>
+        <w:numPr>
+          <w:ilvl w:val="0"/>
+          <w:numId w:val="0"/>
+        </w:numPr>
+        <w:rPr>
+          <w:rFonts w:asciiTheme="minorHAnsi" w:hAnsiTheme="minorHAnsi" w:cstheme="minorHAnsi"/>
+          <w:b w:val="0"/>
+        </w:rPr>
+      </w:pPr>
+      <w:r>
+        <w:rPr>
+          <w:rFonts w:asciiTheme="minorHAnsi" w:hAnsiTheme="minorHAnsi" w:cstheme="minorHAnsi"/>
+          <w:b w:val="0"/>
+        </w:rPr>
+        <w:t xml:space="preserve">The </w:t>
+      </w:r>
+      <w:r>
+        <w:rPr>
+          <w:rFonts w:asciiTheme="minorHAnsi" w:hAnsiTheme="minorHAnsi" w:cstheme="minorHAnsi"/>
+          <w:b w:val="0"/>
+        </w:rPr>
+        <w:t xml:space="preserve">overall </w:t>
+      </w:r>
+      <w:r>
+        <w:rPr>
+          <w:rFonts w:asciiTheme="minorHAnsi" w:hAnsiTheme="minorHAnsi" w:cstheme="minorHAnsi"/>
+          <w:b w:val="0"/>
+        </w:rPr>
+        <w:t>goals for this project are as follows:</w:t>
       </w:r>
     </w:p>
     <w:p>
@@ -1998,95 +1882,17 @@
         <w:pStyle w:val="ListParagraph"/>
         <w:numPr>
           <w:ilvl w:val="0"/>
-          <w:numId w:val="3"/>
+          <w:numId w:val="4"/>
         </w:numPr>
         <w:rPr>
-          <w:highlight w:val="yellow"/>
-        </w:rPr>
-      </w:pPr>
-      <w:r>
-        <w:rPr>
-          <w:highlight w:val="yellow"/>
-        </w:rPr>
-        <w:t>Please specify what is included in your delivery and documented here</w:t>
-      </w:r>
-      <w:r>
-        <w:rPr>
-          <w:highlight w:val="yellow"/>
-        </w:rPr>
-        <w:t xml:space="preserve">. This </w:t>
-      </w:r>
-      <w:r>
-        <w:rPr>
-          <w:highlight w:val="yellow"/>
-        </w:rPr>
-        <w:t>may</w:t>
-      </w:r>
-      <w:r>
-        <w:rPr>
-          <w:highlight w:val="yellow"/>
-        </w:rPr>
-        <w:t xml:space="preserve"> include initial proposal, plans, status reports, demos, </w:t>
-      </w:r>
-      <w:r>
-        <w:rPr>
-          <w:highlight w:val="yellow"/>
-        </w:rPr>
-        <w:t>iteration</w:t>
-      </w:r>
-      <w:r>
-        <w:rPr>
-          <w:highlight w:val="yellow"/>
-        </w:rPr>
-        <w:t xml:space="preserve"> report</w:t>
-      </w:r>
-      <w:r>
-        <w:rPr>
-          <w:highlight w:val="yellow"/>
-        </w:rPr>
-        <w:t xml:space="preserve">s, squad </w:t>
-      </w:r>
-      <w:r>
-        <w:rPr>
-          <w:highlight w:val="yellow"/>
-        </w:rPr>
-        <w:t>reflection</w:t>
-      </w:r>
-      <w:r>
-        <w:rPr>
-          <w:highlight w:val="yellow"/>
-        </w:rPr>
-        <w:t>s</w:t>
-      </w:r>
-      <w:r>
-        <w:rPr>
-          <w:highlight w:val="yellow"/>
-        </w:rPr>
-        <w:t>, source code – if any, executables – if any, key open issues</w:t>
-      </w:r>
-      <w:r>
-        <w:rPr>
-          <w:highlight w:val="yellow"/>
-        </w:rPr>
-        <w:t>, assumptions, vision for future work on the project</w:t>
-      </w:r>
-      <w:r>
-        <w:rPr>
-          <w:highlight w:val="yellow"/>
-        </w:rPr>
-        <w:t xml:space="preserve">, </w:t>
-      </w:r>
-      <w:r>
-        <w:rPr>
-          <w:highlight w:val="yellow"/>
-        </w:rPr>
-        <w:t>or</w:t>
-      </w:r>
-      <w:r>
-        <w:rPr>
-          <w:highlight w:val="yellow"/>
-        </w:rPr>
-        <w:t xml:space="preserve"> other relevant documents. Please make sure to refer to document name or folder name as needed.</w:t>
+          <w:lang w:val="en-GB"/>
+        </w:rPr>
+      </w:pPr>
+      <w:r>
+        <w:rPr>
+          <w:lang w:val="en-GB"/>
+        </w:rPr>
+        <w:t>Creating a web-platform that educates children on AI concepts</w:t>
       </w:r>
     </w:p>
     <w:p>
@@ -2094,17 +1900,17 @@
         <w:pStyle w:val="ListParagraph"/>
         <w:numPr>
           <w:ilvl w:val="0"/>
-          <w:numId w:val="3"/>
+          <w:numId w:val="4"/>
         </w:numPr>
         <w:rPr>
-          <w:highlight w:val="yellow"/>
-        </w:rPr>
-      </w:pPr>
-      <w:r>
-        <w:rPr>
-          <w:highlight w:val="yellow"/>
-        </w:rPr>
-        <w:t>..</w:t>
+          <w:lang w:val="en-GB"/>
+        </w:rPr>
+      </w:pPr>
+      <w:r>
+        <w:rPr>
+          <w:lang w:val="en-GB"/>
+        </w:rPr>
+        <w:t>The platform must be designed to look attractive to the target users (children)</w:t>
       </w:r>
     </w:p>
     <w:p>
@@ -2112,17 +1918,53 @@
         <w:pStyle w:val="ListParagraph"/>
         <w:numPr>
           <w:ilvl w:val="0"/>
-          <w:numId w:val="3"/>
+          <w:numId w:val="4"/>
         </w:numPr>
         <w:rPr>
-          <w:highlight w:val="yellow"/>
-        </w:rPr>
-      </w:pPr>
-      <w:r>
-        <w:rPr>
-          <w:highlight w:val="yellow"/>
-        </w:rPr>
-        <w:t>…</w:t>
+          <w:lang w:val="en-GB"/>
+        </w:rPr>
+      </w:pPr>
+      <w:r>
+        <w:rPr>
+          <w:lang w:val="en-GB"/>
+        </w:rPr>
+        <w:t>The learning examples must be interactive and engaging to the user</w:t>
+      </w:r>
+    </w:p>
+    <w:p>
+      <w:pPr>
+        <w:pStyle w:val="ListParagraph"/>
+        <w:numPr>
+          <w:ilvl w:val="0"/>
+          <w:numId w:val="4"/>
+        </w:numPr>
+        <w:rPr>
+          <w:lang w:val="en-GB"/>
+        </w:rPr>
+      </w:pPr>
+      <w:r>
+        <w:rPr>
+          <w:lang w:val="en-GB"/>
+        </w:rPr>
+        <w:t>It should consist of block-based modelling tools fit for children</w:t>
+      </w:r>
+    </w:p>
+    <w:p>
+      <w:pPr>
+        <w:pStyle w:val="ListParagraph"/>
+        <w:numPr>
+          <w:ilvl w:val="0"/>
+          <w:numId w:val="4"/>
+        </w:numPr>
+        <w:rPr>
+          <w:lang w:val="en-GB"/>
+        </w:rPr>
+      </w:pPr>
+      <w:r>
+        <w:rPr>
+          <w:lang w:val="en-GB"/>
+        </w:rPr>
+        <w:t>The product implemented must be easy to understand and user friendly</w:t>
       </w:r>
     </w:p>
     <w:p>
@@ -2135,8 +1977,298 @@
     <w:p>
       <w:pPr>
         <w:pStyle w:val="Heading1"/>
-      </w:pPr>
-      <w:r>
+        <w:numPr>
+          <w:ilvl w:val="0"/>
+          <w:numId w:val="0"/>
+        </w:numPr>
+        <w:rPr>
+          <w:rFonts w:asciiTheme="minorHAnsi" w:hAnsiTheme="minorHAnsi" w:cstheme="minorHAnsi"/>
+          <w:b w:val="0"/>
+        </w:rPr>
+      </w:pPr>
+      <w:r>
+        <w:rPr>
+          <w:rFonts w:asciiTheme="minorHAnsi" w:hAnsiTheme="minorHAnsi" w:cstheme="minorHAnsi"/>
+          <w:b w:val="0"/>
+        </w:rPr>
+        <w:t xml:space="preserve">The </w:t>
+      </w:r>
+      <w:r>
+        <w:rPr>
+          <w:rFonts w:asciiTheme="minorHAnsi" w:hAnsiTheme="minorHAnsi" w:cstheme="minorHAnsi"/>
+          <w:b w:val="0"/>
+        </w:rPr>
+        <w:t xml:space="preserve">deliverables </w:t>
+      </w:r>
+      <w:r>
+        <w:rPr>
+          <w:rFonts w:asciiTheme="minorHAnsi" w:hAnsiTheme="minorHAnsi" w:cstheme="minorHAnsi"/>
+          <w:b w:val="0"/>
+        </w:rPr>
+        <w:t>for this project are as follows:</w:t>
+      </w:r>
+    </w:p>
+    <w:p>
+      <w:pPr>
+        <w:pStyle w:val="ListParagraph"/>
+        <w:numPr>
+          <w:ilvl w:val="0"/>
+          <w:numId w:val="4"/>
+        </w:numPr>
+        <w:rPr>
+          <w:lang w:val="en-GB"/>
+        </w:rPr>
+      </w:pPr>
+      <w:r>
+        <w:rPr>
+          <w:lang w:val="en-GB"/>
+        </w:rPr>
+        <w:t>Design and implement a new website for the AI literacy tool</w:t>
+      </w:r>
+      <w:r>
+        <w:rPr>
+          <w:lang w:val="en-GB"/>
+        </w:rPr>
+        <w:t xml:space="preserve"> compatible for different screen sizes </w:t>
+      </w:r>
+    </w:p>
+    <w:p>
+      <w:pPr>
+        <w:pStyle w:val="ListParagraph"/>
+        <w:numPr>
+          <w:ilvl w:val="0"/>
+          <w:numId w:val="4"/>
+        </w:numPr>
+        <w:rPr>
+          <w:lang w:val="en-GB"/>
+        </w:rPr>
+      </w:pPr>
+      <w:r>
+        <w:rPr>
+          <w:lang w:val="en-GB"/>
+        </w:rPr>
+        <w:t>Design the process flow of the website and create a user-friendly experience for the target user</w:t>
+      </w:r>
+    </w:p>
+    <w:p>
+      <w:pPr>
+        <w:pStyle w:val="ListParagraph"/>
+        <w:numPr>
+          <w:ilvl w:val="0"/>
+          <w:numId w:val="4"/>
+        </w:numPr>
+        <w:rPr>
+          <w:lang w:val="en-GB"/>
+        </w:rPr>
+      </w:pPr>
+      <w:r>
+        <w:rPr>
+          <w:lang w:val="en-GB"/>
+        </w:rPr>
+        <w:t>Implement the age and gender detection example for beginners – Example 1</w:t>
+      </w:r>
+    </w:p>
+    <w:p>
+      <w:pPr>
+        <w:pStyle w:val="ListParagraph"/>
+        <w:numPr>
+          <w:ilvl w:val="0"/>
+          <w:numId w:val="4"/>
+        </w:numPr>
+        <w:rPr>
+          <w:lang w:val="en-GB"/>
+        </w:rPr>
+      </w:pPr>
+      <w:r>
+        <w:rPr>
+          <w:lang w:val="en-GB"/>
+        </w:rPr>
+        <w:t>Implement the sentiment analysis example for beginners – Example 2</w:t>
+      </w:r>
+    </w:p>
+    <w:p>
+      <w:pPr>
+        <w:rPr>
+          <w:lang w:val="en-GB"/>
+        </w:rPr>
+      </w:pPr>
+    </w:p>
+    <w:p>
+      <w:pPr>
+        <w:pStyle w:val="Heading1"/>
+      </w:pPr>
+      <w:r>
+        <w:t>Document Purpose</w:t>
+      </w:r>
+      <w:bookmarkEnd w:id="0"/>
+    </w:p>
+    <w:p>
+      <w:r>
+        <w:t xml:space="preserve">This document records the transfer of all the information and artefacts produced during the </w:t>
+      </w:r>
+      <w:r>
+        <w:t xml:space="preserve">duration of this Trimester (Trimester </w:t>
+      </w:r>
+      <w:r>
+        <w:t>2</w:t>
+      </w:r>
+      <w:r>
+        <w:t>, 2020)</w:t>
+      </w:r>
+      <w:r>
+        <w:t>. The handover document and delivery package includes the following:</w:t>
+      </w:r>
+    </w:p>
+    <w:p>
+      <w:pPr>
+        <w:pStyle w:val="ListParagraph"/>
+        <w:numPr>
+          <w:ilvl w:val="0"/>
+          <w:numId w:val="6"/>
+        </w:numPr>
+      </w:pPr>
+      <w:r>
+        <w:t>An o</w:t>
+      </w:r>
+      <w:r>
+        <w:t xml:space="preserve">verview of the goals and deliverables for this project </w:t>
+      </w:r>
+    </w:p>
+    <w:p>
+      <w:pPr>
+        <w:pStyle w:val="ListParagraph"/>
+        <w:numPr>
+          <w:ilvl w:val="0"/>
+          <w:numId w:val="6"/>
+        </w:numPr>
+      </w:pPr>
+      <w:r>
+        <w:t>Detailed report o</w:t>
+      </w:r>
+      <w:r>
+        <w:t xml:space="preserve">n </w:t>
+      </w:r>
+      <w:r>
+        <w:t>the deliverables for each iteration for this trimester (T2, 2020)</w:t>
+      </w:r>
+      <w:r>
+        <w:t xml:space="preserve"> starting from Iteration 0, to Iteration 2</w:t>
+      </w:r>
+    </w:p>
+    <w:p>
+      <w:pPr>
+        <w:pStyle w:val="ListParagraph"/>
+        <w:numPr>
+          <w:ilvl w:val="0"/>
+          <w:numId w:val="6"/>
+        </w:numPr>
+      </w:pPr>
+      <w:r>
+        <w:t xml:space="preserve">A description of all the planned deliverables for the next trimester </w:t>
+      </w:r>
+      <w:r>
+        <w:t>derived as a result of iterative group discussions and tribe leader meetings</w:t>
+      </w:r>
+    </w:p>
+    <w:p>
+      <w:pPr>
+        <w:pStyle w:val="ListParagraph"/>
+        <w:numPr>
+          <w:ilvl w:val="0"/>
+          <w:numId w:val="6"/>
+        </w:numPr>
+      </w:pPr>
+      <w:r>
+        <w:t>Extensive analysis on the issues faced by the team members and the resolution for the roadblocks</w:t>
+      </w:r>
+    </w:p>
+    <w:p>
+      <w:pPr>
+        <w:pStyle w:val="ListParagraph"/>
+        <w:numPr>
+          <w:ilvl w:val="0"/>
+          <w:numId w:val="6"/>
+        </w:numPr>
+      </w:pPr>
+      <w:r>
+        <w:t xml:space="preserve">The key lessons derived from our learning experience </w:t>
+      </w:r>
+      <w:r>
+        <w:t>throughout</w:t>
+      </w:r>
+      <w:r>
+        <w:t xml:space="preserve"> the creation of this project</w:t>
+      </w:r>
+    </w:p>
+    <w:p>
+      <w:pPr>
+        <w:pStyle w:val="ListParagraph"/>
+        <w:numPr>
+          <w:ilvl w:val="0"/>
+          <w:numId w:val="6"/>
+        </w:numPr>
+      </w:pPr>
+      <w:r>
+        <w:t xml:space="preserve">The state of this project described in the form of a high-level </w:t>
+      </w:r>
+      <w:r>
+        <w:t xml:space="preserve">view of the </w:t>
+      </w:r>
+      <w:r>
+        <w:t>architecture of the product</w:t>
+      </w:r>
+    </w:p>
+    <w:p>
+      <w:pPr>
+        <w:pStyle w:val="ListParagraph"/>
+        <w:numPr>
+          <w:ilvl w:val="0"/>
+          <w:numId w:val="6"/>
+        </w:numPr>
+      </w:pPr>
+      <w:r>
+        <w:t>Relevant links to the source code</w:t>
+      </w:r>
+      <w:r>
+        <w:t xml:space="preserve">, other important artefacts, dependencies and plans </w:t>
+      </w:r>
+    </w:p>
+    <w:p>
+      <w:pPr>
+        <w:pStyle w:val="ListParagraph"/>
+        <w:numPr>
+          <w:ilvl w:val="0"/>
+          <w:numId w:val="6"/>
+        </w:numPr>
+      </w:pPr>
+      <w:r>
+        <w:t>User manual detailing the dependencies of the project, the software requirements and how to get the product up and running on your local system</w:t>
+      </w:r>
+      <w:r>
+        <w:t>. The user manual instructs the user on how to use the product</w:t>
+      </w:r>
+    </w:p>
+    <w:p>
+      <w:pPr>
+        <w:pStyle w:val="ListParagraph"/>
+        <w:numPr>
+          <w:ilvl w:val="0"/>
+          <w:numId w:val="6"/>
+        </w:numPr>
+      </w:pPr>
+      <w:r>
+        <w:t xml:space="preserve">An appendix section which provides all the relevant artifacts and useful addition resources for the project delivered in this trimester </w:t>
+      </w:r>
+      <w:r>
+        <w:br/>
+      </w:r>
+    </w:p>
+    <w:p>
+      <w:pPr>
+        <w:pStyle w:val="Heading1"/>
+      </w:pPr>
+      <w:r>
+        <w:lastRenderedPageBreak/>
         <w:t xml:space="preserve">Completed </w:t>
       </w:r>
       <w:r>
@@ -2362,23 +2494,7 @@
           <w:highlight w:val="yellow"/>
           <w:lang w:val="en-GB"/>
         </w:rPr>
-        <w:t xml:space="preserve"> where each of the completed deliverables can be found (</w:t>
-      </w:r>
-      <w:proofErr w:type="spellStart"/>
-      <w:r>
-        <w:rPr>
-          <w:highlight w:val="yellow"/>
-          <w:lang w:val="en-GB"/>
-        </w:rPr>
-        <w:t>e.g</w:t>
-      </w:r>
-      <w:proofErr w:type="spellEnd"/>
-      <w:r>
-        <w:rPr>
-          <w:highlight w:val="yellow"/>
-          <w:lang w:val="en-GB"/>
-        </w:rPr>
-        <w:t>, MS Teams, Bitbucket repository).</w:t>
+        <w:t xml:space="preserve"> where each of the completed deliverables can be found (e.g, MS Teams, Bitbucket repository).</w:t>
       </w:r>
     </w:p>
     <w:p>
@@ -2712,23 +2828,7 @@
           <w:highlight w:val="yellow"/>
           <w:lang w:val="en-GB"/>
         </w:rPr>
-        <w:t xml:space="preserve">, especially in relation to processes and/or technology you would recommend </w:t>
-      </w:r>
-      <w:proofErr w:type="gramStart"/>
-      <w:r>
-        <w:rPr>
-          <w:highlight w:val="yellow"/>
-          <w:lang w:val="en-GB"/>
-        </w:rPr>
-        <w:t>to be</w:t>
-      </w:r>
-      <w:proofErr w:type="gramEnd"/>
-      <w:r>
-        <w:rPr>
-          <w:highlight w:val="yellow"/>
-          <w:lang w:val="en-GB"/>
-        </w:rPr>
-        <w:t xml:space="preserve"> changed in future Trimesters. Please provide a rationale why you think they need to be changed.</w:t>
+        <w:t>, especially in relation to processes and/or technology you would recommend to be changed in future Trimesters. Please provide a rationale why you think they need to be changed.</w:t>
       </w:r>
     </w:p>
     <w:p>
@@ -2821,7 +2921,6 @@
           <w:highlight w:val="yellow"/>
           <w:lang w:val="en-GB"/>
         </w:rPr>
-        <w:lastRenderedPageBreak/>
         <w:br/>
       </w:r>
       <w:r>
@@ -2973,29 +3072,1574 @@
     <w:p>
       <w:pPr>
         <w:rPr>
-          <w:lang w:val="en-GB"/>
-        </w:rPr>
-      </w:pPr>
-      <w:r>
-        <w:rPr>
-          <w:highlight w:val="yellow"/>
-          <w:lang w:val="en-GB"/>
-        </w:rPr>
-        <w:t>Please provide detailed instructions on how end user can use your system</w:t>
-      </w:r>
-      <w:r>
-        <w:rPr>
-          <w:highlight w:val="yellow"/>
-          <w:lang w:val="en-GB"/>
-        </w:rPr>
-        <w:t xml:space="preserve"> (where applicable)</w:t>
-      </w:r>
-      <w:r>
-        <w:rPr>
-          <w:highlight w:val="yellow"/>
-          <w:lang w:val="en-GB"/>
-        </w:rPr>
-        <w:t>.</w:t>
+          <w:b/>
+          <w:bCs/>
+          <w:lang w:val="en-GB"/>
+        </w:rPr>
+      </w:pPr>
+      <w:r>
+        <w:rPr>
+          <w:b/>
+          <w:bCs/>
+          <w:lang w:val="en-GB"/>
+        </w:rPr>
+        <w:t>Getting Started</w:t>
+      </w:r>
+    </w:p>
+    <w:p>
+      <w:pPr>
+        <w:rPr>
+          <w:lang w:val="en-GB"/>
+        </w:rPr>
+      </w:pPr>
+      <w:r>
+        <w:rPr>
+          <w:lang w:val="en-GB"/>
+        </w:rPr>
+        <w:t xml:space="preserve">This project has a few prerequisites which have to be first installed to set up and run the project. </w:t>
+      </w:r>
+    </w:p>
+    <w:p>
+      <w:pPr>
+        <w:rPr>
+          <w:lang w:val="en-GB"/>
+        </w:rPr>
+      </w:pPr>
+    </w:p>
+    <w:p>
+      <w:pPr>
+        <w:rPr>
+          <w:b/>
+          <w:bCs/>
+          <w:lang w:val="en-GB"/>
+        </w:rPr>
+      </w:pPr>
+      <w:r>
+        <w:rPr>
+          <w:b/>
+          <w:bCs/>
+          <w:lang w:val="en-GB"/>
+        </w:rPr>
+        <w:t>Prerequisites</w:t>
+      </w:r>
+    </w:p>
+    <w:p>
+      <w:pPr>
+        <w:rPr>
+          <w:lang w:val="en-GB"/>
+        </w:rPr>
+      </w:pPr>
+    </w:p>
+    <w:p>
+      <w:pPr>
+        <w:rPr>
+          <w:b/>
+          <w:bCs/>
+          <w:lang w:val="en-GB"/>
+        </w:rPr>
+      </w:pPr>
+      <w:r>
+        <w:rPr>
+          <w:b/>
+          <w:bCs/>
+          <w:lang w:val="en-GB"/>
+        </w:rPr>
+        <w:lastRenderedPageBreak/>
+        <w:t>Software</w:t>
+      </w:r>
+    </w:p>
+    <w:p>
+      <w:pPr>
+        <w:pStyle w:val="ListParagraph"/>
+        <w:numPr>
+          <w:ilvl w:val="0"/>
+          <w:numId w:val="8"/>
+        </w:numPr>
+        <w:rPr>
+          <w:lang w:val="en-GB"/>
+        </w:rPr>
+      </w:pPr>
+      <w:r>
+        <w:rPr>
+          <w:lang w:val="en-GB"/>
+        </w:rPr>
+        <w:t xml:space="preserve">Python 3.8.5 </w:t>
+      </w:r>
+      <w:r>
+        <w:rPr>
+          <w:lang w:val="en-GB"/>
+        </w:rPr>
+        <w:t xml:space="preserve">(64 bit) </w:t>
+      </w:r>
+      <w:r>
+        <w:rPr>
+          <w:lang w:val="en-GB"/>
+        </w:rPr>
+        <w:t xml:space="preserve">- </w:t>
+      </w:r>
+      <w:hyperlink r:id="rId9" w:history="1">
+        <w:r>
+          <w:rPr>
+            <w:rStyle w:val="Hyperlink"/>
+            <w:lang w:val="en-GB"/>
+          </w:rPr>
+          <w:t>https://www.python.org/downloads/</w:t>
+        </w:r>
+      </w:hyperlink>
+    </w:p>
+    <w:p>
+      <w:pPr>
+        <w:pStyle w:val="ListParagraph"/>
+        <w:numPr>
+          <w:ilvl w:val="0"/>
+          <w:numId w:val="8"/>
+        </w:numPr>
+        <w:rPr>
+          <w:lang w:val="en-GB"/>
+        </w:rPr>
+      </w:pPr>
+      <w:r>
+        <w:rPr>
+          <w:lang w:val="en-GB"/>
+        </w:rPr>
+        <w:t>Github Desktop</w:t>
+      </w:r>
+      <w:r>
+        <w:rPr>
+          <w:lang w:val="en-GB"/>
+        </w:rPr>
+        <w:t xml:space="preserve"> - </w:t>
+      </w:r>
+      <w:r>
+        <w:rPr>
+          <w:lang w:val="en-GB"/>
+        </w:rPr>
+        <w:t>https://desktop.github.com/</w:t>
+      </w:r>
+    </w:p>
+    <w:p>
+      <w:pPr>
+        <w:pStyle w:val="ListParagraph"/>
+        <w:numPr>
+          <w:ilvl w:val="0"/>
+          <w:numId w:val="8"/>
+        </w:numPr>
+        <w:rPr>
+          <w:lang w:val="en-GB"/>
+        </w:rPr>
+      </w:pPr>
+      <w:r>
+        <w:rPr>
+          <w:lang w:val="en-GB"/>
+        </w:rPr>
+        <w:t>Visual Studio (64 bit)</w:t>
+      </w:r>
+      <w:r>
+        <w:rPr>
+          <w:lang w:val="en-GB"/>
+        </w:rPr>
+        <w:t xml:space="preserve"> - </w:t>
+      </w:r>
+      <w:r>
+        <w:rPr>
+          <w:lang w:val="en-GB"/>
+        </w:rPr>
+        <w:t>https://visualstudio.microsoft.com/vs/community/</w:t>
+      </w:r>
+    </w:p>
+    <w:p>
+      <w:pPr>
+        <w:pStyle w:val="ListParagraph"/>
+        <w:numPr>
+          <w:ilvl w:val="0"/>
+          <w:numId w:val="8"/>
+        </w:numPr>
+        <w:rPr>
+          <w:lang w:val="en-GB"/>
+        </w:rPr>
+      </w:pPr>
+      <w:r>
+        <w:rPr>
+          <w:lang w:val="en-GB"/>
+        </w:rPr>
+        <w:t xml:space="preserve">Cmake - </w:t>
+      </w:r>
+      <w:r>
+        <w:rPr>
+          <w:lang w:val="en-GB"/>
+        </w:rPr>
+        <w:t>https://cmake.org/download/</w:t>
+      </w:r>
+    </w:p>
+    <w:p>
+      <w:pPr>
+        <w:rPr>
+          <w:lang w:val="en-GB"/>
+        </w:rPr>
+      </w:pPr>
+    </w:p>
+    <w:p>
+      <w:pPr>
+        <w:rPr>
+          <w:b/>
+          <w:bCs/>
+          <w:lang w:val="en-GB"/>
+        </w:rPr>
+      </w:pPr>
+      <w:r>
+        <w:rPr>
+          <w:b/>
+          <w:bCs/>
+          <w:lang w:val="en-GB"/>
+        </w:rPr>
+        <w:t>Packages</w:t>
+      </w:r>
+    </w:p>
+    <w:p>
+      <w:pPr>
+        <w:pStyle w:val="ListParagraph"/>
+        <w:numPr>
+          <w:ilvl w:val="0"/>
+          <w:numId w:val="9"/>
+        </w:numPr>
+        <w:rPr>
+          <w:lang w:val="en-GB"/>
+        </w:rPr>
+      </w:pPr>
+      <w:r>
+        <w:rPr>
+          <w:lang w:val="en-GB"/>
+        </w:rPr>
+        <w:t>p</w:t>
+      </w:r>
+      <w:r>
+        <w:rPr>
+          <w:lang w:val="en-GB"/>
+        </w:rPr>
+        <w:t>ip</w:t>
+      </w:r>
+    </w:p>
+    <w:p>
+      <w:pPr>
+        <w:pStyle w:val="ListParagraph"/>
+        <w:numPr>
+          <w:ilvl w:val="0"/>
+          <w:numId w:val="9"/>
+        </w:numPr>
+        <w:rPr>
+          <w:lang w:val="en-GB"/>
+        </w:rPr>
+      </w:pPr>
+      <w:r>
+        <w:rPr>
+          <w:lang w:val="en-GB"/>
+        </w:rPr>
+        <w:t>Django</w:t>
+      </w:r>
+    </w:p>
+    <w:p>
+      <w:pPr>
+        <w:pStyle w:val="ListParagraph"/>
+        <w:numPr>
+          <w:ilvl w:val="0"/>
+          <w:numId w:val="9"/>
+        </w:numPr>
+        <w:rPr>
+          <w:lang w:val="en-GB"/>
+        </w:rPr>
+      </w:pPr>
+      <w:r>
+        <w:rPr>
+          <w:lang w:val="en-GB"/>
+        </w:rPr>
+        <w:t>nltk</w:t>
+      </w:r>
+    </w:p>
+    <w:p>
+      <w:pPr>
+        <w:pStyle w:val="ListParagraph"/>
+        <w:numPr>
+          <w:ilvl w:val="0"/>
+          <w:numId w:val="9"/>
+        </w:numPr>
+        <w:rPr>
+          <w:lang w:val="en-GB"/>
+        </w:rPr>
+      </w:pPr>
+      <w:r>
+        <w:rPr>
+          <w:lang w:val="en-GB"/>
+        </w:rPr>
+        <w:t>pillow</w:t>
+      </w:r>
+    </w:p>
+    <w:p>
+      <w:pPr>
+        <w:pStyle w:val="ListParagraph"/>
+        <w:numPr>
+          <w:ilvl w:val="0"/>
+          <w:numId w:val="9"/>
+        </w:numPr>
+        <w:rPr>
+          <w:lang w:val="en-GB"/>
+        </w:rPr>
+      </w:pPr>
+      <w:r>
+        <w:rPr>
+          <w:lang w:val="en-GB"/>
+        </w:rPr>
+        <w:t xml:space="preserve">cv2 </w:t>
+      </w:r>
+      <w:r>
+        <w:rPr>
+          <w:lang w:val="en-GB"/>
+        </w:rPr>
+        <w:t xml:space="preserve">(package name is </w:t>
+      </w:r>
+      <w:r>
+        <w:rPr>
+          <w:lang w:val="en-GB"/>
+        </w:rPr>
+        <w:t>opencv-python</w:t>
+      </w:r>
+      <w:r>
+        <w:rPr>
+          <w:lang w:val="en-GB"/>
+        </w:rPr>
+        <w:t>)</w:t>
+      </w:r>
+    </w:p>
+    <w:p>
+      <w:pPr>
+        <w:pStyle w:val="ListParagraph"/>
+        <w:numPr>
+          <w:ilvl w:val="0"/>
+          <w:numId w:val="9"/>
+        </w:numPr>
+        <w:rPr>
+          <w:lang w:val="en-GB"/>
+        </w:rPr>
+      </w:pPr>
+      <w:r>
+        <w:rPr>
+          <w:lang w:val="en-GB"/>
+        </w:rPr>
+        <w:t>m</w:t>
+      </w:r>
+      <w:r>
+        <w:rPr>
+          <w:lang w:val="en-GB"/>
+        </w:rPr>
+        <w:t>atplotlib</w:t>
+      </w:r>
+    </w:p>
+    <w:p>
+      <w:pPr>
+        <w:pStyle w:val="ListParagraph"/>
+        <w:numPr>
+          <w:ilvl w:val="0"/>
+          <w:numId w:val="9"/>
+        </w:numPr>
+        <w:rPr>
+          <w:lang w:val="en-GB"/>
+        </w:rPr>
+      </w:pPr>
+      <w:r>
+        <w:rPr>
+          <w:lang w:val="en-GB"/>
+        </w:rPr>
+        <w:t>numpy</w:t>
+      </w:r>
+    </w:p>
+    <w:p>
+      <w:pPr>
+        <w:pStyle w:val="ListParagraph"/>
+        <w:numPr>
+          <w:ilvl w:val="0"/>
+          <w:numId w:val="9"/>
+        </w:numPr>
+        <w:rPr>
+          <w:lang w:val="en-GB"/>
+        </w:rPr>
+      </w:pPr>
+      <w:r>
+        <w:rPr>
+          <w:lang w:val="en-GB"/>
+        </w:rPr>
+        <w:t>cmake</w:t>
+      </w:r>
+    </w:p>
+    <w:p>
+      <w:pPr>
+        <w:pStyle w:val="ListParagraph"/>
+        <w:numPr>
+          <w:ilvl w:val="0"/>
+          <w:numId w:val="9"/>
+        </w:numPr>
+        <w:rPr>
+          <w:lang w:val="en-GB"/>
+        </w:rPr>
+      </w:pPr>
+      <w:r>
+        <w:rPr>
+          <w:lang w:val="en-GB"/>
+        </w:rPr>
+        <w:t>dlib</w:t>
+      </w:r>
+    </w:p>
+    <w:p>
+      <w:pPr>
+        <w:rPr>
+          <w:lang w:val="en-GB"/>
+        </w:rPr>
+      </w:pPr>
+    </w:p>
+    <w:p>
+      <w:pPr>
+        <w:rPr>
+          <w:lang w:val="en-GB"/>
+        </w:rPr>
+      </w:pPr>
+    </w:p>
+    <w:p>
+      <w:pPr>
+        <w:rPr>
+          <w:b/>
+          <w:bCs/>
+          <w:lang w:val="en-GB"/>
+        </w:rPr>
+      </w:pPr>
+      <w:r>
+        <w:rPr>
+          <w:b/>
+          <w:bCs/>
+          <w:lang w:val="en-GB"/>
+        </w:rPr>
+        <w:t>Setting up the project</w:t>
+      </w:r>
+      <w:r>
+        <w:rPr>
+          <w:b/>
+          <w:bCs/>
+          <w:lang w:val="en-GB"/>
+        </w:rPr>
+        <w:t xml:space="preserve"> on your local machine</w:t>
+      </w:r>
+    </w:p>
+    <w:p>
+      <w:pPr>
+        <w:rPr>
+          <w:lang w:val="en-GB"/>
+        </w:rPr>
+      </w:pPr>
+      <w:r>
+        <w:rPr>
+          <w:lang w:val="en-GB"/>
+        </w:rPr>
+        <w:t xml:space="preserve">1. Clone the repository </w:t>
+      </w:r>
+      <w:r>
+        <w:rPr>
+          <w:lang w:val="en-GB"/>
+        </w:rPr>
+        <w:t xml:space="preserve">from </w:t>
+      </w:r>
+      <w:hyperlink r:id="rId10" w:history="1">
+        <w:r>
+          <w:rPr>
+            <w:rStyle w:val="Hyperlink"/>
+            <w:lang w:val="en-GB"/>
+          </w:rPr>
+          <w:t>https://bitbucket-students.deakin.edu.au/scm/d2ic-pg/surround-ai-squad-1_2020t2.git</w:t>
+        </w:r>
+      </w:hyperlink>
+      <w:r>
+        <w:rPr>
+          <w:lang w:val="en-GB"/>
+        </w:rPr>
+        <w:t xml:space="preserve"> </w:t>
+      </w:r>
+    </w:p>
+    <w:p>
+      <w:pPr>
+        <w:rPr>
+          <w:lang w:val="en-GB"/>
+        </w:rPr>
+      </w:pPr>
+      <w:r>
+        <w:rPr>
+          <w:lang w:val="en-GB"/>
+        </w:rPr>
+        <w:t>2. Install the prerequisite</w:t>
+      </w:r>
+      <w:r>
+        <w:rPr>
+          <w:lang w:val="en-GB"/>
+        </w:rPr>
+        <w:t xml:space="preserve"> software</w:t>
+      </w:r>
+      <w:r>
+        <w:rPr>
+          <w:lang w:val="en-GB"/>
+        </w:rPr>
+        <w:t xml:space="preserve"> using the links provided </w:t>
+      </w:r>
+      <w:r>
+        <w:rPr>
+          <w:lang w:val="en-GB"/>
+        </w:rPr>
+        <w:t>above in the software section</w:t>
+      </w:r>
+    </w:p>
+    <w:p>
+      <w:pPr>
+        <w:rPr>
+          <w:lang w:val="en-GB"/>
+        </w:rPr>
+      </w:pPr>
+      <w:r>
+        <w:rPr>
+          <w:lang w:val="en-GB"/>
+        </w:rPr>
+        <w:t>3. Packages</w:t>
+      </w:r>
+      <w:r>
+        <w:rPr>
+          <w:lang w:val="en-GB"/>
+        </w:rPr>
+        <w:t xml:space="preserve"> and modules</w:t>
+      </w:r>
+      <w:r>
+        <w:rPr>
+          <w:lang w:val="en-GB"/>
+        </w:rPr>
+        <w:t xml:space="preserve"> can be added </w:t>
+      </w:r>
+      <w:r>
+        <w:rPr>
+          <w:lang w:val="en-GB"/>
+        </w:rPr>
+        <w:t>using the terminal</w:t>
+      </w:r>
+      <w:r>
+        <w:rPr>
+          <w:lang w:val="en-GB"/>
+        </w:rPr>
+        <w:t>:</w:t>
+      </w:r>
+      <w:r>
+        <w:rPr>
+          <w:lang w:val="en-GB"/>
+        </w:rPr>
+        <w:br/>
+      </w:r>
+    </w:p>
+    <w:p>
+      <w:pPr>
+        <w:pStyle w:val="ListParagraph"/>
+        <w:numPr>
+          <w:ilvl w:val="0"/>
+          <w:numId w:val="7"/>
+        </w:numPr>
+        <w:rPr>
+          <w:lang w:val="en-GB"/>
+        </w:rPr>
+      </w:pPr>
+      <w:r>
+        <w:rPr>
+          <w:lang w:val="en-GB"/>
+        </w:rPr>
+        <w:t xml:space="preserve">Add using terminal in </w:t>
+      </w:r>
+      <w:r>
+        <w:rPr>
+          <w:lang w:val="en-GB"/>
+        </w:rPr>
+        <w:t xml:space="preserve">Visual Studio </w:t>
+      </w:r>
+      <w:r>
+        <w:rPr>
+          <w:lang w:val="en-GB"/>
+        </w:rPr>
+        <w:t>or command prompt:</w:t>
+      </w:r>
+    </w:p>
+    <w:p>
+      <w:pPr>
+        <w:pStyle w:val="ListParagraph"/>
+        <w:ind w:left="780"/>
+        <w:rPr>
+          <w:lang w:val="en-GB"/>
+        </w:rPr>
+      </w:pPr>
+      <w:r>
+        <w:rPr>
+          <w:noProof/>
+          <w:lang w:val="en-GB"/>
+        </w:rPr>
+        <mc:AlternateContent>
+          <mc:Choice Requires="wps">
+            <w:drawing>
+              <wp:anchor distT="0" distB="0" distL="114300" distR="114300" simplePos="0" relativeHeight="251662336" behindDoc="0" locked="0" layoutInCell="1" allowOverlap="1" wp14:anchorId="35A56A51" wp14:editId="13A79E5D">
+                <wp:simplePos x="0" y="0"/>
+                <wp:positionH relativeFrom="column">
+                  <wp:posOffset>320040</wp:posOffset>
+                </wp:positionH>
+                <wp:positionV relativeFrom="paragraph">
+                  <wp:posOffset>67945</wp:posOffset>
+                </wp:positionV>
+                <wp:extent cx="4564380" cy="403860"/>
+                <wp:effectExtent l="0" t="0" r="26670" b="15240"/>
+                <wp:wrapNone/>
+                <wp:docPr id="2" name="Rectangle 2"/>
+                <wp:cNvGraphicFramePr/>
+                <a:graphic xmlns:a="http://schemas.openxmlformats.org/drawingml/2006/main">
+                  <a:graphicData uri="http://schemas.microsoft.com/office/word/2010/wordprocessingShape">
+                    <wps:wsp>
+                      <wps:cNvSpPr/>
+                      <wps:spPr>
+                        <a:xfrm>
+                          <a:off x="0" y="0"/>
+                          <a:ext cx="4564380" cy="403860"/>
+                        </a:xfrm>
+                        <a:prstGeom prst="rect">
+                          <a:avLst/>
+                        </a:prstGeom>
+                        <a:noFill/>
+                      </wps:spPr>
+                      <wps:style>
+                        <a:lnRef idx="2">
+                          <a:schemeClr val="accent1">
+                            <a:shade val="50000"/>
+                          </a:schemeClr>
+                        </a:lnRef>
+                        <a:fillRef idx="1">
+                          <a:schemeClr val="accent1"/>
+                        </a:fillRef>
+                        <a:effectRef idx="0">
+                          <a:schemeClr val="accent1"/>
+                        </a:effectRef>
+                        <a:fontRef idx="minor">
+                          <a:schemeClr val="lt1"/>
+                        </a:fontRef>
+                      </wps:style>
+                      <wps:bodyPr rot="0" spcFirstLastPara="0" vertOverflow="overflow" horzOverflow="overflow" vert="horz" wrap="square" lIns="91440" tIns="45720" rIns="91440" bIns="45720" numCol="1" spcCol="0" rtlCol="0" fromWordArt="0" anchor="ctr" anchorCtr="0" forceAA="0" compatLnSpc="1">
+                        <a:prstTxWarp prst="textNoShape">
+                          <a:avLst/>
+                        </a:prstTxWarp>
+                        <a:noAutofit/>
+                      </wps:bodyPr>
+                    </wps:wsp>
+                  </a:graphicData>
+                </a:graphic>
+              </wp:anchor>
+            </w:drawing>
+          </mc:Choice>
+          <mc:Fallback>
+            <w:pict>
+              <v:rect w14:anchorId="1A79F2AC" id="Rectangle 2" o:spid="_x0000_s1026" style="position:absolute;margin-left:25.2pt;margin-top:5.35pt;width:359.4pt;height:31.8pt;z-index:251662336;visibility:visible;mso-wrap-style:square;mso-wrap-distance-left:9pt;mso-wrap-distance-top:0;mso-wrap-distance-right:9pt;mso-wrap-distance-bottom:0;mso-position-horizontal:absolute;mso-position-horizontal-relative:text;mso-position-vertical:absolute;mso-position-vertical-relative:text;v-text-anchor:middle" o:gfxdata="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" filled="f" strokecolor="#1f3763 [1604]" strokeweight="1pt"/>
+            </w:pict>
+          </mc:Fallback>
+        </mc:AlternateContent>
+      </w:r>
+    </w:p>
+    <w:p>
+      <w:pPr>
+        <w:ind w:firstLine="720"/>
+        <w:rPr>
+          <w:lang w:val="en-GB"/>
+        </w:rPr>
+      </w:pPr>
+      <w:r>
+        <w:rPr>
+          <w:lang w:val="en-GB"/>
+        </w:rPr>
+        <w:t xml:space="preserve"> pip install &lt;package name&gt;</w:t>
+      </w:r>
+      <w:r>
+        <w:rPr>
+          <w:lang w:val="en-GB"/>
+        </w:rPr>
+        <w:br/>
+      </w:r>
+    </w:p>
+    <w:p>
+      <w:pPr>
+        <w:pStyle w:val="ListParagraph"/>
+        <w:numPr>
+          <w:ilvl w:val="0"/>
+          <w:numId w:val="7"/>
+        </w:numPr>
+        <w:rPr>
+          <w:lang w:val="en-GB"/>
+        </w:rPr>
+      </w:pPr>
+      <w:r>
+        <w:rPr>
+          <w:noProof/>
+          <w:lang w:val="en-GB"/>
+        </w:rPr>
+        <mc:AlternateContent>
+          <mc:Choice Requires="wps">
+            <w:drawing>
+              <wp:anchor distT="0" distB="0" distL="114300" distR="114300" simplePos="0" relativeHeight="251666432" behindDoc="0" locked="0" layoutInCell="1" allowOverlap="1" wp14:anchorId="2EB1E244" wp14:editId="351E94E0">
+                <wp:simplePos x="0" y="0"/>
+                <wp:positionH relativeFrom="column">
+                  <wp:posOffset>320040</wp:posOffset>
+                </wp:positionH>
+                <wp:positionV relativeFrom="paragraph">
+                  <wp:posOffset>289560</wp:posOffset>
+                </wp:positionV>
+                <wp:extent cx="4564380" cy="403860"/>
+                <wp:effectExtent l="0" t="0" r="26670" b="15240"/>
+                <wp:wrapNone/>
+                <wp:docPr id="4" name="Rectangle 4"/>
+                <wp:cNvGraphicFramePr/>
+                <a:graphic xmlns:a="http://schemas.openxmlformats.org/drawingml/2006/main">
+                  <a:graphicData uri="http://schemas.microsoft.com/office/word/2010/wordprocessingShape">
+                    <wps:wsp>
+                      <wps:cNvSpPr/>
+                      <wps:spPr>
+                        <a:xfrm>
+                          <a:off x="0" y="0"/>
+                          <a:ext cx="4564380" cy="403860"/>
+                        </a:xfrm>
+                        <a:prstGeom prst="rect">
+                          <a:avLst/>
+                        </a:prstGeom>
+                        <a:noFill/>
+                      </wps:spPr>
+                      <wps:style>
+                        <a:lnRef idx="2">
+                          <a:schemeClr val="accent1">
+                            <a:shade val="50000"/>
+                          </a:schemeClr>
+                        </a:lnRef>
+                        <a:fillRef idx="1">
+                          <a:schemeClr val="accent1"/>
+                        </a:fillRef>
+                        <a:effectRef idx="0">
+                          <a:schemeClr val="accent1"/>
+                        </a:effectRef>
+                        <a:fontRef idx="minor">
+                          <a:schemeClr val="lt1"/>
+                        </a:fontRef>
+                      </wps:style>
+                      <wps:bodyPr rot="0" spcFirstLastPara="0" vertOverflow="overflow" horzOverflow="overflow" vert="horz" wrap="square" lIns="91440" tIns="45720" rIns="91440" bIns="45720" numCol="1" spcCol="0" rtlCol="0" fromWordArt="0" anchor="ctr" anchorCtr="0" forceAA="0" compatLnSpc="1">
+                        <a:prstTxWarp prst="textNoShape">
+                          <a:avLst/>
+                        </a:prstTxWarp>
+                        <a:noAutofit/>
+                      </wps:bodyPr>
+                    </wps:wsp>
+                  </a:graphicData>
+                </a:graphic>
+              </wp:anchor>
+            </w:drawing>
+          </mc:Choice>
+          <mc:Fallback>
+            <w:pict>
+              <v:rect w14:anchorId="7C50AD12" id="Rectangle 4" o:spid="_x0000_s1026" style="position:absolute;margin-left:25.2pt;margin-top:22.8pt;width:359.4pt;height:31.8pt;z-index:251666432;visibility:visible;mso-wrap-style:square;mso-wrap-distance-left:9pt;mso-wrap-distance-top:0;mso-wrap-distance-right:9pt;mso-wrap-distance-bottom:0;mso-position-horizontal:absolute;mso-position-horizontal-relative:text;mso-position-vertical:absolute;mso-position-vertical-relative:text;v-text-anchor:middle" o:gfxdata="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" filled="f" strokecolor="#1f3763 [1604]" strokeweight="1pt"/>
+            </w:pict>
+          </mc:Fallback>
+        </mc:AlternateContent>
+      </w:r>
+      <w:r>
+        <w:rPr>
+          <w:lang w:val="en-GB"/>
+        </w:rPr>
+        <w:t xml:space="preserve">Adding the module Pillow </w:t>
+      </w:r>
+      <w:r>
+        <w:rPr>
+          <w:lang w:val="en-GB"/>
+        </w:rPr>
+        <w:br/>
+      </w:r>
+      <w:r>
+        <w:rPr>
+          <w:lang w:val="en-GB"/>
+        </w:rPr>
+        <w:br/>
+        <w:t xml:space="preserve">python -m </w:t>
+      </w:r>
+      <w:r>
+        <w:rPr>
+          <w:lang w:val="en-GB"/>
+        </w:rPr>
+        <w:t xml:space="preserve">pip install </w:t>
+      </w:r>
+      <w:r>
+        <w:rPr>
+          <w:lang w:val="en-GB"/>
+        </w:rPr>
+        <w:t>pillow</w:t>
+      </w:r>
+      <w:r>
+        <w:rPr>
+          <w:lang w:val="en-GB"/>
+        </w:rPr>
+        <w:br/>
+      </w:r>
+    </w:p>
+    <w:p>
+      <w:pPr>
+        <w:pStyle w:val="ListParagraph"/>
+        <w:numPr>
+          <w:ilvl w:val="0"/>
+          <w:numId w:val="7"/>
+        </w:numPr>
+        <w:rPr>
+          <w:lang w:val="en-GB"/>
+        </w:rPr>
+      </w:pPr>
+      <w:r>
+        <w:rPr>
+          <w:lang w:val="en-GB"/>
+        </w:rPr>
+        <w:t>Adding the module CV2</w:t>
+      </w:r>
+    </w:p>
+    <w:p>
+      <w:pPr>
+        <w:rPr>
+          <w:lang w:val="en-GB"/>
+        </w:rPr>
+      </w:pPr>
+      <w:r>
+        <w:rPr>
+          <w:noProof/>
+          <w:lang w:val="en-GB"/>
+        </w:rPr>
+        <mc:AlternateContent>
+          <mc:Choice Requires="wps">
+            <w:drawing>
+              <wp:anchor distT="0" distB="0" distL="114300" distR="114300" simplePos="0" relativeHeight="251668480" behindDoc="0" locked="0" layoutInCell="1" allowOverlap="1" wp14:anchorId="1F7D7C97" wp14:editId="63D01A6F">
+                <wp:simplePos x="0" y="0"/>
+                <wp:positionH relativeFrom="column">
+                  <wp:posOffset>320040</wp:posOffset>
+                </wp:positionH>
+                <wp:positionV relativeFrom="paragraph">
+                  <wp:posOffset>74930</wp:posOffset>
+                </wp:positionV>
+                <wp:extent cx="4564380" cy="403860"/>
+                <wp:effectExtent l="0" t="0" r="26670" b="15240"/>
+                <wp:wrapNone/>
+                <wp:docPr id="5" name="Rectangle 5"/>
+                <wp:cNvGraphicFramePr/>
+                <a:graphic xmlns:a="http://schemas.openxmlformats.org/drawingml/2006/main">
+                  <a:graphicData uri="http://schemas.microsoft.com/office/word/2010/wordprocessingShape">
+                    <wps:wsp>
+                      <wps:cNvSpPr/>
+                      <wps:spPr>
+                        <a:xfrm>
+                          <a:off x="0" y="0"/>
+                          <a:ext cx="4564380" cy="403860"/>
+                        </a:xfrm>
+                        <a:prstGeom prst="rect">
+                          <a:avLst/>
+                        </a:prstGeom>
+                        <a:noFill/>
+                      </wps:spPr>
+                      <wps:style>
+                        <a:lnRef idx="2">
+                          <a:schemeClr val="accent1">
+                            <a:shade val="50000"/>
+                          </a:schemeClr>
+                        </a:lnRef>
+                        <a:fillRef idx="1">
+                          <a:schemeClr val="accent1"/>
+                        </a:fillRef>
+                        <a:effectRef idx="0">
+                          <a:schemeClr val="accent1"/>
+                        </a:effectRef>
+                        <a:fontRef idx="minor">
+                          <a:schemeClr val="lt1"/>
+                        </a:fontRef>
+                      </wps:style>
+                      <wps:bodyPr rot="0" spcFirstLastPara="0" vertOverflow="overflow" horzOverflow="overflow" vert="horz" wrap="square" lIns="91440" tIns="45720" rIns="91440" bIns="45720" numCol="1" spcCol="0" rtlCol="0" fromWordArt="0" anchor="ctr" anchorCtr="0" forceAA="0" compatLnSpc="1">
+                        <a:prstTxWarp prst="textNoShape">
+                          <a:avLst/>
+                        </a:prstTxWarp>
+                        <a:noAutofit/>
+                      </wps:bodyPr>
+                    </wps:wsp>
+                  </a:graphicData>
+                </a:graphic>
+              </wp:anchor>
+            </w:drawing>
+          </mc:Choice>
+          <mc:Fallback>
+            <w:pict>
+              <v:rect w14:anchorId="6D1C9DAB" id="Rectangle 5" o:spid="_x0000_s1026" style="position:absolute;margin-left:25.2pt;margin-top:5.9pt;width:359.4pt;height:31.8pt;z-index:251668480;visibility:visible;mso-wrap-style:square;mso-wrap-distance-left:9pt;mso-wrap-distance-top:0;mso-wrap-distance-right:9pt;mso-wrap-distance-bottom:0;mso-position-horizontal:absolute;mso-position-horizontal-relative:text;mso-position-vertical:absolute;mso-position-vertical-relative:text;v-text-anchor:middle" o:gfxdata="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" filled="f" strokecolor="#1f3763 [1604]" strokeweight="1pt"/>
+            </w:pict>
+          </mc:Fallback>
+        </mc:AlternateContent>
+      </w:r>
+    </w:p>
+    <w:p>
+      <w:pPr>
+        <w:ind w:left="720"/>
+        <w:rPr>
+          <w:lang w:val="en-GB"/>
+        </w:rPr>
+      </w:pPr>
+      <w:r>
+        <w:rPr>
+          <w:lang w:val="en-GB"/>
+        </w:rPr>
+        <w:t>pip install opencv-python</w:t>
+      </w:r>
+      <w:r>
+        <w:rPr>
+          <w:lang w:val="en-GB"/>
+        </w:rPr>
+        <w:br/>
+      </w:r>
+      <w:r>
+        <w:rPr>
+          <w:lang w:val="en-GB"/>
+        </w:rPr>
+        <w:br/>
+      </w:r>
+    </w:p>
+    <w:p>
+      <w:pPr>
+        <w:rPr>
+          <w:lang w:val="en-GB"/>
+        </w:rPr>
+      </w:pPr>
+      <w:r>
+        <w:rPr>
+          <w:lang w:val="en-GB"/>
+        </w:rPr>
+        <w:t>5</w:t>
+      </w:r>
+      <w:r>
+        <w:rPr>
+          <w:lang w:val="en-GB"/>
+        </w:rPr>
+        <w:t>. Once all packages have been installed, in the command prompt, enter:</w:t>
+      </w:r>
+    </w:p>
+    <w:p>
+      <w:pPr>
+        <w:rPr>
+          <w:lang w:val="en-GB"/>
+        </w:rPr>
+      </w:pPr>
+      <w:r>
+        <w:rPr>
+          <w:noProof/>
+          <w:lang w:val="en-GB"/>
+        </w:rPr>
+        <mc:AlternateContent>
+          <mc:Choice Requires="wps">
+            <w:drawing>
+              <wp:anchor distT="0" distB="0" distL="114300" distR="114300" simplePos="0" relativeHeight="251664384" behindDoc="0" locked="0" layoutInCell="1" allowOverlap="1" wp14:anchorId="51B84462" wp14:editId="5C05930E">
+                <wp:simplePos x="0" y="0"/>
+                <wp:positionH relativeFrom="column">
+                  <wp:posOffset>-45720</wp:posOffset>
+                </wp:positionH>
+                <wp:positionV relativeFrom="paragraph">
+                  <wp:posOffset>97155</wp:posOffset>
+                </wp:positionV>
+                <wp:extent cx="4564380" cy="403860"/>
+                <wp:effectExtent l="0" t="0" r="26670" b="15240"/>
+                <wp:wrapNone/>
+                <wp:docPr id="3" name="Rectangle 3"/>
+                <wp:cNvGraphicFramePr/>
+                <a:graphic xmlns:a="http://schemas.openxmlformats.org/drawingml/2006/main">
+                  <a:graphicData uri="http://schemas.microsoft.com/office/word/2010/wordprocessingShape">
+                    <wps:wsp>
+                      <wps:cNvSpPr/>
+                      <wps:spPr>
+                        <a:xfrm>
+                          <a:off x="0" y="0"/>
+                          <a:ext cx="4564380" cy="403860"/>
+                        </a:xfrm>
+                        <a:prstGeom prst="rect">
+                          <a:avLst/>
+                        </a:prstGeom>
+                        <a:noFill/>
+                      </wps:spPr>
+                      <wps:style>
+                        <a:lnRef idx="2">
+                          <a:schemeClr val="accent1">
+                            <a:shade val="50000"/>
+                          </a:schemeClr>
+                        </a:lnRef>
+                        <a:fillRef idx="1">
+                          <a:schemeClr val="accent1"/>
+                        </a:fillRef>
+                        <a:effectRef idx="0">
+                          <a:schemeClr val="accent1"/>
+                        </a:effectRef>
+                        <a:fontRef idx="minor">
+                          <a:schemeClr val="lt1"/>
+                        </a:fontRef>
+                      </wps:style>
+                      <wps:bodyPr rot="0" spcFirstLastPara="0" vertOverflow="overflow" horzOverflow="overflow" vert="horz" wrap="square" lIns="91440" tIns="45720" rIns="91440" bIns="45720" numCol="1" spcCol="0" rtlCol="0" fromWordArt="0" anchor="ctr" anchorCtr="0" forceAA="0" compatLnSpc="1">
+                        <a:prstTxWarp prst="textNoShape">
+                          <a:avLst/>
+                        </a:prstTxWarp>
+                        <a:noAutofit/>
+                      </wps:bodyPr>
+                    </wps:wsp>
+                  </a:graphicData>
+                </a:graphic>
+              </wp:anchor>
+            </w:drawing>
+          </mc:Choice>
+          <mc:Fallback>
+            <w:pict>
+              <v:rect w14:anchorId="0B8EFA14" id="Rectangle 3" o:spid="_x0000_s1026" style="position:absolute;margin-left:-3.6pt;margin-top:7.65pt;width:359.4pt;height:31.8pt;z-index:251664384;visibility:visible;mso-wrap-style:square;mso-wrap-distance-left:9pt;mso-wrap-distance-top:0;mso-wrap-distance-right:9pt;mso-wrap-distance-bottom:0;mso-position-horizontal:absolute;mso-position-horizontal-relative:text;mso-position-vertical:absolute;mso-position-vertical-relative:text;v-text-anchor:middle" o:gfxdata="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" filled="f" strokecolor="#1f3763 [1604]" strokeweight="1pt"/>
+            </w:pict>
+          </mc:Fallback>
+        </mc:AlternateContent>
+      </w:r>
+    </w:p>
+    <w:p>
+      <w:pPr>
+        <w:rPr>
+          <w:lang w:val="en-GB"/>
+        </w:rPr>
+      </w:pPr>
+      <w:r>
+        <w:rPr>
+          <w:lang w:val="en-GB"/>
+        </w:rPr>
+        <w:t>python manage.py runserver</w:t>
+      </w:r>
+    </w:p>
+    <w:p>
+      <w:pPr>
+        <w:rPr>
+          <w:lang w:val="en-GB"/>
+        </w:rPr>
+      </w:pPr>
+    </w:p>
+    <w:p>
+      <w:pPr>
+        <w:rPr>
+          <w:lang w:val="en-GB"/>
+        </w:rPr>
+      </w:pPr>
+    </w:p>
+    <w:p>
+      <w:pPr>
+        <w:rPr>
+          <w:lang w:val="en-GB"/>
+        </w:rPr>
+      </w:pPr>
+      <w:r>
+        <w:rPr>
+          <w:lang w:val="en-GB"/>
+        </w:rPr>
+        <w:t>6</w:t>
+      </w:r>
+      <w:r>
+        <w:rPr>
+          <w:lang w:val="en-GB"/>
+        </w:rPr>
+        <w:t>. The link to the website appears once the project has compiled. Access this link to view the project on the localhost.</w:t>
+      </w:r>
+    </w:p>
+    <w:p>
+      <w:pPr>
+        <w:rPr>
+          <w:lang w:val="en-GB"/>
+        </w:rPr>
+      </w:pPr>
+    </w:p>
+    <w:p>
+      <w:pPr>
+        <w:rPr>
+          <w:lang w:val="en-GB"/>
+        </w:rPr>
+      </w:pPr>
+    </w:p>
+    <w:p>
+      <w:pPr>
+        <w:rPr>
+          <w:b/>
+          <w:bCs/>
+          <w:lang w:val="en-GB"/>
+        </w:rPr>
+      </w:pPr>
+      <w:r>
+        <w:rPr>
+          <w:b/>
+          <w:bCs/>
+          <w:lang w:val="en-GB"/>
+        </w:rPr>
+        <w:lastRenderedPageBreak/>
+        <w:t xml:space="preserve">How to Use the Application </w:t>
+      </w:r>
+    </w:p>
+    <w:p>
+      <w:pPr>
+        <w:pStyle w:val="ListParagraph"/>
+        <w:numPr>
+          <w:ilvl w:val="0"/>
+          <w:numId w:val="10"/>
+        </w:numPr>
+        <w:rPr>
+          <w:lang w:val="en-GB"/>
+        </w:rPr>
+      </w:pPr>
+      <w:r>
+        <w:rPr>
+          <w:lang w:val="en-GB"/>
+        </w:rPr>
+        <w:t xml:space="preserve">Home Page </w:t>
+      </w:r>
+    </w:p>
+    <w:p>
+      <w:pPr>
+        <w:pStyle w:val="ListParagraph"/>
+        <w:numPr>
+          <w:ilvl w:val="1"/>
+          <w:numId w:val="10"/>
+        </w:numPr>
+        <w:rPr>
+          <w:lang w:val="en-GB"/>
+        </w:rPr>
+      </w:pPr>
+      <w:r>
+        <w:rPr>
+          <w:lang w:val="en-GB"/>
+        </w:rPr>
+        <w:t xml:space="preserve">The home page consists of a basic introduction to data and AI. </w:t>
+      </w:r>
+    </w:p>
+    <w:p>
+      <w:pPr>
+        <w:pStyle w:val="ListParagraph"/>
+        <w:numPr>
+          <w:ilvl w:val="1"/>
+          <w:numId w:val="10"/>
+        </w:numPr>
+        <w:rPr>
+          <w:lang w:val="en-GB"/>
+        </w:rPr>
+      </w:pPr>
+      <w:r>
+        <w:rPr>
+          <w:lang w:val="en-GB"/>
+        </w:rPr>
+        <w:t xml:space="preserve">There is a description of the concepts of AI brought to life using a practical story without any technical jargon to suit the target users (children). </w:t>
+      </w:r>
+    </w:p>
+    <w:p>
+      <w:pPr>
+        <w:pStyle w:val="ListParagraph"/>
+        <w:numPr>
+          <w:ilvl w:val="1"/>
+          <w:numId w:val="10"/>
+        </w:numPr>
+        <w:rPr>
+          <w:lang w:val="en-GB"/>
+        </w:rPr>
+      </w:pPr>
+      <w:r>
+        <w:rPr>
+          <w:lang w:val="en-GB"/>
+        </w:rPr>
+        <w:t>It also contains links to the examples page.</w:t>
+      </w:r>
+    </w:p>
+    <w:p>
+      <w:pPr>
+        <w:pStyle w:val="ListParagraph"/>
+        <w:numPr>
+          <w:ilvl w:val="0"/>
+          <w:numId w:val="10"/>
+        </w:numPr>
+        <w:rPr>
+          <w:lang w:val="en-GB"/>
+        </w:rPr>
+      </w:pPr>
+      <w:r>
+        <w:rPr>
+          <w:lang w:val="en-GB"/>
+        </w:rPr>
+        <w:t xml:space="preserve">Examples Page </w:t>
+      </w:r>
+    </w:p>
+    <w:p>
+      <w:pPr>
+        <w:pStyle w:val="ListParagraph"/>
+        <w:numPr>
+          <w:ilvl w:val="1"/>
+          <w:numId w:val="10"/>
+        </w:numPr>
+        <w:rPr>
+          <w:lang w:val="en-GB"/>
+        </w:rPr>
+      </w:pPr>
+      <w:r>
+        <w:rPr>
+          <w:lang w:val="en-GB"/>
+        </w:rPr>
+        <w:t>The overview examples page has the link to three different AI examples, two of which have been implemented for beginners. (Age and Gender and Sentiment Analysis)</w:t>
+      </w:r>
+    </w:p>
+    <w:p>
+      <w:pPr>
+        <w:pStyle w:val="ListParagraph"/>
+        <w:numPr>
+          <w:ilvl w:val="0"/>
+          <w:numId w:val="10"/>
+        </w:numPr>
+        <w:rPr>
+          <w:lang w:val="en-GB"/>
+        </w:rPr>
+      </w:pPr>
+      <w:r>
+        <w:rPr>
+          <w:lang w:val="en-GB"/>
+        </w:rPr>
+        <w:t>Age and Gender Example</w:t>
+      </w:r>
+    </w:p>
+    <w:p>
+      <w:pPr>
+        <w:pStyle w:val="ListParagraph"/>
+        <w:numPr>
+          <w:ilvl w:val="1"/>
+          <w:numId w:val="10"/>
+        </w:numPr>
+        <w:rPr>
+          <w:lang w:val="en-GB"/>
+        </w:rPr>
+      </w:pPr>
+      <w:r>
+        <w:rPr>
+          <w:lang w:val="en-GB"/>
+        </w:rPr>
+        <w:t xml:space="preserve">This page consists of the AI example for age and gender detection. </w:t>
+      </w:r>
+    </w:p>
+    <w:p>
+      <w:pPr>
+        <w:pStyle w:val="ListParagraph"/>
+        <w:numPr>
+          <w:ilvl w:val="1"/>
+          <w:numId w:val="10"/>
+        </w:numPr>
+        <w:rPr>
+          <w:lang w:val="en-GB"/>
+        </w:rPr>
+      </w:pPr>
+      <w:r>
+        <w:rPr>
+          <w:lang w:val="en-GB"/>
+        </w:rPr>
+        <w:t xml:space="preserve">Firstly, the user has to click on the “Choose Image” button placed in the box on the left side of the robot. </w:t>
+      </w:r>
+    </w:p>
+    <w:p>
+      <w:pPr>
+        <w:pStyle w:val="ListParagraph"/>
+        <w:numPr>
+          <w:ilvl w:val="1"/>
+          <w:numId w:val="10"/>
+        </w:numPr>
+        <w:rPr>
+          <w:lang w:val="en-GB"/>
+        </w:rPr>
+      </w:pPr>
+      <w:r>
+        <w:rPr>
+          <w:lang w:val="en-GB"/>
+        </w:rPr>
+        <w:t xml:space="preserve">Once an image is chosen, the user has to drag the boxes from the top section and drop them on the robot in the correct order. </w:t>
+      </w:r>
+    </w:p>
+    <w:p>
+      <w:pPr>
+        <w:pStyle w:val="ListParagraph"/>
+        <w:numPr>
+          <w:ilvl w:val="1"/>
+          <w:numId w:val="10"/>
+        </w:numPr>
+        <w:rPr>
+          <w:lang w:val="en-GB"/>
+        </w:rPr>
+      </w:pPr>
+      <w:r>
+        <w:rPr>
+          <w:lang w:val="en-GB"/>
+        </w:rPr>
+        <w:t xml:space="preserve">If the boxes are dropped according to correct description and order, the boxes will align at the bottom and there will be an output image depicting the result of a successful step (on the right side of the robot). </w:t>
+      </w:r>
+    </w:p>
+    <w:p>
+      <w:pPr>
+        <w:pStyle w:val="ListParagraph"/>
+        <w:numPr>
+          <w:ilvl w:val="1"/>
+          <w:numId w:val="10"/>
+        </w:numPr>
+        <w:rPr>
+          <w:lang w:val="en-GB"/>
+        </w:rPr>
+      </w:pPr>
+      <w:r>
+        <w:rPr>
+          <w:lang w:val="en-GB"/>
+        </w:rPr>
+        <w:t>This page consists of a reset button in case the user wishes to start over</w:t>
+      </w:r>
+      <w:r>
+        <w:rPr>
+          <w:lang w:val="en-GB"/>
+        </w:rPr>
+        <w:t xml:space="preserve">. </w:t>
+      </w:r>
+    </w:p>
+    <w:p>
+      <w:pPr>
+        <w:pStyle w:val="ListParagraph"/>
+        <w:numPr>
+          <w:ilvl w:val="1"/>
+          <w:numId w:val="10"/>
+        </w:numPr>
+        <w:rPr>
+          <w:lang w:val="en-GB"/>
+        </w:rPr>
+      </w:pPr>
+      <w:r>
+        <w:rPr>
+          <w:lang w:val="en-GB"/>
+        </w:rPr>
+        <w:t>This page contains a side bar which can be used to switch between different AI examples.</w:t>
+      </w:r>
+    </w:p>
+    <w:p>
+      <w:pPr>
+        <w:pStyle w:val="ListParagraph"/>
+        <w:numPr>
+          <w:ilvl w:val="0"/>
+          <w:numId w:val="10"/>
+        </w:numPr>
+        <w:rPr>
+          <w:lang w:val="en-GB"/>
+        </w:rPr>
+      </w:pPr>
+      <w:r>
+        <w:rPr>
+          <w:lang w:val="en-GB"/>
+        </w:rPr>
+        <w:t>Sentiment Analysis</w:t>
+      </w:r>
+      <w:r>
+        <w:rPr>
+          <w:lang w:val="en-GB"/>
+        </w:rPr>
+        <w:t xml:space="preserve"> Example</w:t>
+      </w:r>
+    </w:p>
+    <w:p>
+      <w:pPr>
+        <w:pStyle w:val="ListParagraph"/>
+        <w:numPr>
+          <w:ilvl w:val="1"/>
+          <w:numId w:val="10"/>
+        </w:numPr>
+        <w:rPr>
+          <w:lang w:val="en-GB"/>
+        </w:rPr>
+      </w:pPr>
+      <w:r>
+        <w:rPr>
+          <w:lang w:val="en-GB"/>
+        </w:rPr>
+        <w:t xml:space="preserve">This page consists of the AI example for </w:t>
+      </w:r>
+      <w:r>
+        <w:rPr>
+          <w:lang w:val="en-GB"/>
+        </w:rPr>
+        <w:t>sentiment analysis</w:t>
+      </w:r>
+      <w:r>
+        <w:rPr>
+          <w:lang w:val="en-GB"/>
+        </w:rPr>
+        <w:t>. Firstly, the user has to click on the “</w:t>
+      </w:r>
+      <w:r>
+        <w:rPr>
+          <w:lang w:val="en-GB"/>
+        </w:rPr>
+        <w:t>Random Tweet</w:t>
+      </w:r>
+      <w:r>
+        <w:rPr>
+          <w:lang w:val="en-GB"/>
+        </w:rPr>
+        <w:t xml:space="preserve">” button placed in the box on the left side of the robot. </w:t>
+      </w:r>
+    </w:p>
+    <w:p>
+      <w:pPr>
+        <w:pStyle w:val="ListParagraph"/>
+        <w:numPr>
+          <w:ilvl w:val="1"/>
+          <w:numId w:val="10"/>
+        </w:numPr>
+        <w:rPr>
+          <w:lang w:val="en-GB"/>
+        </w:rPr>
+      </w:pPr>
+      <w:r>
+        <w:rPr>
+          <w:lang w:val="en-GB"/>
+        </w:rPr>
+        <w:t xml:space="preserve">Once an </w:t>
+      </w:r>
+      <w:r>
+        <w:rPr>
+          <w:lang w:val="en-GB"/>
+        </w:rPr>
+        <w:t xml:space="preserve">tweet appears, </w:t>
+      </w:r>
+      <w:r>
+        <w:rPr>
+          <w:lang w:val="en-GB"/>
+        </w:rPr>
+        <w:t xml:space="preserve">the user has to drag the boxes from the top section and drop them on the robot in the correct order. </w:t>
+      </w:r>
+    </w:p>
+    <w:p>
+      <w:pPr>
+        <w:pStyle w:val="ListParagraph"/>
+        <w:numPr>
+          <w:ilvl w:val="1"/>
+          <w:numId w:val="10"/>
+        </w:numPr>
+        <w:rPr>
+          <w:lang w:val="en-GB"/>
+        </w:rPr>
+      </w:pPr>
+      <w:r>
+        <w:rPr>
+          <w:lang w:val="en-GB"/>
+        </w:rPr>
+        <w:t xml:space="preserve">If the boxes are dropped according to correct description and order, the boxes will align at the bottom and there will be an output image depicting the result of a successful step (on the right side of the robot). </w:t>
+      </w:r>
+    </w:p>
+    <w:p>
+      <w:pPr>
+        <w:pStyle w:val="ListParagraph"/>
+        <w:numPr>
+          <w:ilvl w:val="1"/>
+          <w:numId w:val="10"/>
+        </w:numPr>
+        <w:rPr>
+          <w:lang w:val="en-GB"/>
+        </w:rPr>
+      </w:pPr>
+      <w:r>
+        <w:rPr>
+          <w:lang w:val="en-GB"/>
+        </w:rPr>
+        <w:t>This page consists of a reset button in case the user wishes to start over</w:t>
+      </w:r>
+      <w:r>
+        <w:rPr>
+          <w:lang w:val="en-GB"/>
+        </w:rPr>
+        <w:t xml:space="preserve">. </w:t>
+      </w:r>
+    </w:p>
+    <w:p>
+      <w:pPr>
+        <w:pStyle w:val="ListParagraph"/>
+        <w:numPr>
+          <w:ilvl w:val="1"/>
+          <w:numId w:val="10"/>
+        </w:numPr>
+        <w:rPr>
+          <w:lang w:val="en-GB"/>
+        </w:rPr>
+      </w:pPr>
+      <w:r>
+        <w:rPr>
+          <w:lang w:val="en-GB"/>
+        </w:rPr>
+        <w:t>This page contains a side bar which can be used to switch between different AI examples.</w:t>
+      </w:r>
+    </w:p>
+    <w:p>
+      <w:pPr>
+        <w:rPr>
+          <w:lang w:val="en-GB"/>
+        </w:rPr>
+      </w:pPr>
+    </w:p>
+    <w:p>
+      <w:pPr>
+        <w:rPr>
+          <w:b/>
+          <w:bCs/>
+          <w:lang w:val="en-GB"/>
+        </w:rPr>
+      </w:pPr>
+      <w:r>
+        <w:rPr>
+          <w:b/>
+          <w:bCs/>
+          <w:lang w:val="en-GB"/>
+        </w:rPr>
+        <w:t>Additional Resources -</w:t>
+      </w:r>
+    </w:p>
+    <w:p>
+      <w:pPr>
+        <w:pStyle w:val="ListParagraph"/>
+        <w:numPr>
+          <w:ilvl w:val="0"/>
+          <w:numId w:val="7"/>
+        </w:numPr>
+        <w:rPr>
+          <w:lang w:val="en-GB"/>
+        </w:rPr>
+      </w:pPr>
+      <w:r>
+        <w:rPr>
+          <w:lang w:val="en-GB"/>
+        </w:rPr>
+        <w:t xml:space="preserve">To learn more on Django - </w:t>
+      </w:r>
+      <w:hyperlink r:id="rId11" w:history="1">
+        <w:r>
+          <w:rPr>
+            <w:rStyle w:val="Hyperlink"/>
+            <w:lang w:val="en-GB"/>
+          </w:rPr>
+          <w:t>https://docs.djangoproject.com/en/3.1/</w:t>
+        </w:r>
+      </w:hyperlink>
+    </w:p>
+    <w:p>
+      <w:pPr>
+        <w:pStyle w:val="ListParagraph"/>
+        <w:numPr>
+          <w:ilvl w:val="0"/>
+          <w:numId w:val="7"/>
+        </w:numPr>
+        <w:rPr>
+          <w:lang w:val="en-GB"/>
+        </w:rPr>
+      </w:pPr>
+      <w:r>
+        <w:rPr>
+          <w:lang w:val="en-GB"/>
+        </w:rPr>
+        <w:t>To learn more on Python - https://www.learnpython.org/</w:t>
       </w:r>
     </w:p>
     <w:p>
@@ -3063,23 +4707,7 @@
           <w:highlight w:val="yellow"/>
           <w:lang w:val="en-GB"/>
         </w:rPr>
-        <w:t xml:space="preserve"> appendices for all artefacts delivered </w:t>
-      </w:r>
-      <w:proofErr w:type="gramStart"/>
-      <w:r>
-        <w:rPr>
-          <w:highlight w:val="yellow"/>
-          <w:lang w:val="en-GB"/>
-        </w:rPr>
-        <w:t>during the course of</w:t>
-      </w:r>
-      <w:proofErr w:type="gramEnd"/>
-      <w:r>
-        <w:rPr>
-          <w:highlight w:val="yellow"/>
-          <w:lang w:val="en-GB"/>
-        </w:rPr>
-        <w:t xml:space="preserve"> the project</w:t>
+        <w:t xml:space="preserve"> appendices for all artefacts delivered during the course of the project</w:t>
       </w:r>
       <w:r>
         <w:rPr>
@@ -3098,6 +4726,7 @@
         <w:ind w:left="360"/>
       </w:pPr>
       <w:r>
+        <w:lastRenderedPageBreak/>
         <w:t xml:space="preserve"> </w:t>
       </w:r>
     </w:p>
@@ -3217,6 +4846,493 @@
     </w:lvl>
   </w:abstractNum>
   <w:abstractNum w:abstractNumId="1" w15:restartNumberingAfterBreak="0">
+    <w:nsid w:val="18580DD8"/>
+    <w:multiLevelType w:val="hybridMultilevel"/>
+    <w:tmpl w:val="AB08D8F6"/>
+    <w:lvl w:ilvl="0" w:tplc="0C09000F">
+      <w:start w:val="1"/>
+      <w:numFmt w:val="decimal"/>
+      <w:lvlText w:val="%1."/>
+      <w:lvlJc w:val="left"/>
+      <w:pPr>
+        <w:ind w:left="720" w:hanging="360"/>
+      </w:pPr>
+    </w:lvl>
+    <w:lvl w:ilvl="1" w:tplc="0C090019" w:tentative="1">
+      <w:start w:val="1"/>
+      <w:numFmt w:val="lowerLetter"/>
+      <w:lvlText w:val="%2."/>
+      <w:lvlJc w:val="left"/>
+      <w:pPr>
+        <w:ind w:left="1440" w:hanging="360"/>
+      </w:pPr>
+    </w:lvl>
+    <w:lvl w:ilvl="2" w:tplc="0C09001B" w:tentative="1">
+      <w:start w:val="1"/>
+      <w:numFmt w:val="lowerRoman"/>
+      <w:lvlText w:val="%3."/>
+      <w:lvlJc w:val="right"/>
+      <w:pPr>
+        <w:ind w:left="2160" w:hanging="180"/>
+      </w:pPr>
+    </w:lvl>
+    <w:lvl w:ilvl="3" w:tplc="0C09000F" w:tentative="1">
+      <w:start w:val="1"/>
+      <w:numFmt w:val="decimal"/>
+      <w:lvlText w:val="%4."/>
+      <w:lvlJc w:val="left"/>
+      <w:pPr>
+        <w:ind w:left="2880" w:hanging="360"/>
+      </w:pPr>
+    </w:lvl>
+    <w:lvl w:ilvl="4" w:tplc="0C090019" w:tentative="1">
+      <w:start w:val="1"/>
+      <w:numFmt w:val="lowerLetter"/>
+      <w:lvlText w:val="%5."/>
+      <w:lvlJc w:val="left"/>
+      <w:pPr>
+        <w:ind w:left="3600" w:hanging="360"/>
+      </w:pPr>
+    </w:lvl>
+    <w:lvl w:ilvl="5" w:tplc="0C09001B" w:tentative="1">
+      <w:start w:val="1"/>
+      <w:numFmt w:val="lowerRoman"/>
+      <w:lvlText w:val="%6."/>
+      <w:lvlJc w:val="right"/>
+      <w:pPr>
+        <w:ind w:left="4320" w:hanging="180"/>
+      </w:pPr>
+    </w:lvl>
+    <w:lvl w:ilvl="6" w:tplc="0C09000F" w:tentative="1">
+      <w:start w:val="1"/>
+      <w:numFmt w:val="decimal"/>
+      <w:lvlText w:val="%7."/>
+      <w:lvlJc w:val="left"/>
+      <w:pPr>
+        <w:ind w:left="5040" w:hanging="360"/>
+      </w:pPr>
+    </w:lvl>
+    <w:lvl w:ilvl="7" w:tplc="0C090019" w:tentative="1">
+      <w:start w:val="1"/>
+      <w:numFmt w:val="lowerLetter"/>
+      <w:lvlText w:val="%8."/>
+      <w:lvlJc w:val="left"/>
+      <w:pPr>
+        <w:ind w:left="5760" w:hanging="360"/>
+      </w:pPr>
+    </w:lvl>
+    <w:lvl w:ilvl="8" w:tplc="0C09001B" w:tentative="1">
+      <w:start w:val="1"/>
+      <w:numFmt w:val="lowerRoman"/>
+      <w:lvlText w:val="%9."/>
+      <w:lvlJc w:val="right"/>
+      <w:pPr>
+        <w:ind w:left="6480" w:hanging="180"/>
+      </w:pPr>
+    </w:lvl>
+  </w:abstractNum>
+  <w:abstractNum w:abstractNumId="2" w15:restartNumberingAfterBreak="0">
+    <w:nsid w:val="1F861D98"/>
+    <w:multiLevelType w:val="hybridMultilevel"/>
+    <w:tmpl w:val="B6B4A020"/>
+    <w:lvl w:ilvl="0" w:tplc="0C090001">
+      <w:start w:val="1"/>
+      <w:numFmt w:val="bullet"/>
+      <w:lvlText w:val=""/>
+      <w:lvlJc w:val="left"/>
+      <w:pPr>
+        <w:ind w:left="720" w:hanging="360"/>
+      </w:pPr>
+      <w:rPr>
+        <w:rFonts w:ascii="Symbol" w:hAnsi="Symbol" w:hint="default"/>
+      </w:rPr>
+    </w:lvl>
+    <w:lvl w:ilvl="1" w:tplc="0C090003" w:tentative="1">
+      <w:start w:val="1"/>
+      <w:numFmt w:val="bullet"/>
+      <w:lvlText w:val="o"/>
+      <w:lvlJc w:val="left"/>
+      <w:pPr>
+        <w:ind w:left="1440" w:hanging="360"/>
+      </w:pPr>
+      <w:rPr>
+        <w:rFonts w:ascii="Courier New" w:hAnsi="Courier New" w:cs="Courier New" w:hint="default"/>
+      </w:rPr>
+    </w:lvl>
+    <w:lvl w:ilvl="2" w:tplc="0C090005" w:tentative="1">
+      <w:start w:val="1"/>
+      <w:numFmt w:val="bullet"/>
+      <w:lvlText w:val=""/>
+      <w:lvlJc w:val="left"/>
+      <w:pPr>
+        <w:ind w:left="2160" w:hanging="360"/>
+      </w:pPr>
+      <w:rPr>
+        <w:rFonts w:ascii="Wingdings" w:hAnsi="Wingdings" w:hint="default"/>
+      </w:rPr>
+    </w:lvl>
+    <w:lvl w:ilvl="3" w:tplc="0C090001" w:tentative="1">
+      <w:start w:val="1"/>
+      <w:numFmt w:val="bullet"/>
+      <w:lvlText w:val=""/>
+      <w:lvlJc w:val="left"/>
+      <w:pPr>
+        <w:ind w:left="2880" w:hanging="360"/>
+      </w:pPr>
+      <w:rPr>
+        <w:rFonts w:ascii="Symbol" w:hAnsi="Symbol" w:hint="default"/>
+      </w:rPr>
+    </w:lvl>
+    <w:lvl w:ilvl="4" w:tplc="0C090003" w:tentative="1">
+      <w:start w:val="1"/>
+      <w:numFmt w:val="bullet"/>
+      <w:lvlText w:val="o"/>
+      <w:lvlJc w:val="left"/>
+      <w:pPr>
+        <w:ind w:left="3600" w:hanging="360"/>
+      </w:pPr>
+      <w:rPr>
+        <w:rFonts w:ascii="Courier New" w:hAnsi="Courier New" w:cs="Courier New" w:hint="default"/>
+      </w:rPr>
+    </w:lvl>
+    <w:lvl w:ilvl="5" w:tplc="0C090005" w:tentative="1">
+      <w:start w:val="1"/>
+      <w:numFmt w:val="bullet"/>
+      <w:lvlText w:val=""/>
+      <w:lvlJc w:val="left"/>
+      <w:pPr>
+        <w:ind w:left="4320" w:hanging="360"/>
+      </w:pPr>
+      <w:rPr>
+        <w:rFonts w:ascii="Wingdings" w:hAnsi="Wingdings" w:hint="default"/>
+      </w:rPr>
+    </w:lvl>
+    <w:lvl w:ilvl="6" w:tplc="0C090001" w:tentative="1">
+      <w:start w:val="1"/>
+      <w:numFmt w:val="bullet"/>
+      <w:lvlText w:val=""/>
+      <w:lvlJc w:val="left"/>
+      <w:pPr>
+        <w:ind w:left="5040" w:hanging="360"/>
+      </w:pPr>
+      <w:rPr>
+        <w:rFonts w:ascii="Symbol" w:hAnsi="Symbol" w:hint="default"/>
+      </w:rPr>
+    </w:lvl>
+    <w:lvl w:ilvl="7" w:tplc="0C090003" w:tentative="1">
+      <w:start w:val="1"/>
+      <w:numFmt w:val="bullet"/>
+      <w:lvlText w:val="o"/>
+      <w:lvlJc w:val="left"/>
+      <w:pPr>
+        <w:ind w:left="5760" w:hanging="360"/>
+      </w:pPr>
+      <w:rPr>
+        <w:rFonts w:ascii="Courier New" w:hAnsi="Courier New" w:cs="Courier New" w:hint="default"/>
+      </w:rPr>
+    </w:lvl>
+    <w:lvl w:ilvl="8" w:tplc="0C090005" w:tentative="1">
+      <w:start w:val="1"/>
+      <w:numFmt w:val="bullet"/>
+      <w:lvlText w:val=""/>
+      <w:lvlJc w:val="left"/>
+      <w:pPr>
+        <w:ind w:left="6480" w:hanging="360"/>
+      </w:pPr>
+      <w:rPr>
+        <w:rFonts w:ascii="Wingdings" w:hAnsi="Wingdings" w:hint="default"/>
+      </w:rPr>
+    </w:lvl>
+  </w:abstractNum>
+  <w:abstractNum w:abstractNumId="3" w15:restartNumberingAfterBreak="0">
+    <w:nsid w:val="24D5453A"/>
+    <w:multiLevelType w:val="hybridMultilevel"/>
+    <w:tmpl w:val="02164EA8"/>
+    <w:lvl w:ilvl="0" w:tplc="0C09000F">
+      <w:start w:val="1"/>
+      <w:numFmt w:val="decimal"/>
+      <w:lvlText w:val="%1."/>
+      <w:lvlJc w:val="left"/>
+      <w:pPr>
+        <w:ind w:left="720" w:hanging="360"/>
+      </w:pPr>
+    </w:lvl>
+    <w:lvl w:ilvl="1" w:tplc="0C090019" w:tentative="1">
+      <w:start w:val="1"/>
+      <w:numFmt w:val="lowerLetter"/>
+      <w:lvlText w:val="%2."/>
+      <w:lvlJc w:val="left"/>
+      <w:pPr>
+        <w:ind w:left="1440" w:hanging="360"/>
+      </w:pPr>
+    </w:lvl>
+    <w:lvl w:ilvl="2" w:tplc="0C09001B" w:tentative="1">
+      <w:start w:val="1"/>
+      <w:numFmt w:val="lowerRoman"/>
+      <w:lvlText w:val="%3."/>
+      <w:lvlJc w:val="right"/>
+      <w:pPr>
+        <w:ind w:left="2160" w:hanging="180"/>
+      </w:pPr>
+    </w:lvl>
+    <w:lvl w:ilvl="3" w:tplc="0C09000F" w:tentative="1">
+      <w:start w:val="1"/>
+      <w:numFmt w:val="decimal"/>
+      <w:lvlText w:val="%4."/>
+      <w:lvlJc w:val="left"/>
+      <w:pPr>
+        <w:ind w:left="2880" w:hanging="360"/>
+      </w:pPr>
+    </w:lvl>
+    <w:lvl w:ilvl="4" w:tplc="0C090019" w:tentative="1">
+      <w:start w:val="1"/>
+      <w:numFmt w:val="lowerLetter"/>
+      <w:lvlText w:val="%5."/>
+      <w:lvlJc w:val="left"/>
+      <w:pPr>
+        <w:ind w:left="3600" w:hanging="360"/>
+      </w:pPr>
+    </w:lvl>
+    <w:lvl w:ilvl="5" w:tplc="0C09001B" w:tentative="1">
+      <w:start w:val="1"/>
+      <w:numFmt w:val="lowerRoman"/>
+      <w:lvlText w:val="%6."/>
+      <w:lvlJc w:val="right"/>
+      <w:pPr>
+        <w:ind w:left="4320" w:hanging="180"/>
+      </w:pPr>
+    </w:lvl>
+    <w:lvl w:ilvl="6" w:tplc="0C09000F" w:tentative="1">
+      <w:start w:val="1"/>
+      <w:numFmt w:val="decimal"/>
+      <w:lvlText w:val="%7."/>
+      <w:lvlJc w:val="left"/>
+      <w:pPr>
+        <w:ind w:left="5040" w:hanging="360"/>
+      </w:pPr>
+    </w:lvl>
+    <w:lvl w:ilvl="7" w:tplc="0C090019" w:tentative="1">
+      <w:start w:val="1"/>
+      <w:numFmt w:val="lowerLetter"/>
+      <w:lvlText w:val="%8."/>
+      <w:lvlJc w:val="left"/>
+      <w:pPr>
+        <w:ind w:left="5760" w:hanging="360"/>
+      </w:pPr>
+    </w:lvl>
+    <w:lvl w:ilvl="8" w:tplc="0C09001B" w:tentative="1">
+      <w:start w:val="1"/>
+      <w:numFmt w:val="lowerRoman"/>
+      <w:lvlText w:val="%9."/>
+      <w:lvlJc w:val="right"/>
+      <w:pPr>
+        <w:ind w:left="6480" w:hanging="180"/>
+      </w:pPr>
+    </w:lvl>
+  </w:abstractNum>
+  <w:abstractNum w:abstractNumId="4" w15:restartNumberingAfterBreak="0">
+    <w:nsid w:val="31567D1A"/>
+    <w:multiLevelType w:val="hybridMultilevel"/>
+    <w:tmpl w:val="0A3611F6"/>
+    <w:lvl w:ilvl="0" w:tplc="0C09000F">
+      <w:start w:val="1"/>
+      <w:numFmt w:val="decimal"/>
+      <w:lvlText w:val="%1."/>
+      <w:lvlJc w:val="left"/>
+      <w:pPr>
+        <w:ind w:left="720" w:hanging="360"/>
+      </w:pPr>
+    </w:lvl>
+    <w:lvl w:ilvl="1" w:tplc="0C090001">
+      <w:start w:val="1"/>
+      <w:numFmt w:val="bullet"/>
+      <w:lvlText w:val=""/>
+      <w:lvlJc w:val="left"/>
+      <w:pPr>
+        <w:ind w:left="1440" w:hanging="360"/>
+      </w:pPr>
+      <w:rPr>
+        <w:rFonts w:ascii="Symbol" w:hAnsi="Symbol" w:hint="default"/>
+      </w:rPr>
+    </w:lvl>
+    <w:lvl w:ilvl="2" w:tplc="0C090017">
+      <w:start w:val="1"/>
+      <w:numFmt w:val="lowerLetter"/>
+      <w:lvlText w:val="%3)"/>
+      <w:lvlJc w:val="left"/>
+      <w:pPr>
+        <w:ind w:left="2160" w:hanging="180"/>
+      </w:pPr>
+    </w:lvl>
+    <w:lvl w:ilvl="3" w:tplc="0C09000F" w:tentative="1">
+      <w:start w:val="1"/>
+      <w:numFmt w:val="decimal"/>
+      <w:lvlText w:val="%4."/>
+      <w:lvlJc w:val="left"/>
+      <w:pPr>
+        <w:ind w:left="2880" w:hanging="360"/>
+      </w:pPr>
+    </w:lvl>
+    <w:lvl w:ilvl="4" w:tplc="0C090019" w:tentative="1">
+      <w:start w:val="1"/>
+      <w:numFmt w:val="lowerLetter"/>
+      <w:lvlText w:val="%5."/>
+      <w:lvlJc w:val="left"/>
+      <w:pPr>
+        <w:ind w:left="3600" w:hanging="360"/>
+      </w:pPr>
+    </w:lvl>
+    <w:lvl w:ilvl="5" w:tplc="0C09001B" w:tentative="1">
+      <w:start w:val="1"/>
+      <w:numFmt w:val="lowerRoman"/>
+      <w:lvlText w:val="%6."/>
+      <w:lvlJc w:val="right"/>
+      <w:pPr>
+        <w:ind w:left="4320" w:hanging="180"/>
+      </w:pPr>
+    </w:lvl>
+    <w:lvl w:ilvl="6" w:tplc="0C09000F" w:tentative="1">
+      <w:start w:val="1"/>
+      <w:numFmt w:val="decimal"/>
+      <w:lvlText w:val="%7."/>
+      <w:lvlJc w:val="left"/>
+      <w:pPr>
+        <w:ind w:left="5040" w:hanging="360"/>
+      </w:pPr>
+    </w:lvl>
+    <w:lvl w:ilvl="7" w:tplc="0C090019" w:tentative="1">
+      <w:start w:val="1"/>
+      <w:numFmt w:val="lowerLetter"/>
+      <w:lvlText w:val="%8."/>
+      <w:lvlJc w:val="left"/>
+      <w:pPr>
+        <w:ind w:left="5760" w:hanging="360"/>
+      </w:pPr>
+    </w:lvl>
+    <w:lvl w:ilvl="8" w:tplc="0C09001B" w:tentative="1">
+      <w:start w:val="1"/>
+      <w:numFmt w:val="lowerRoman"/>
+      <w:lvlText w:val="%9."/>
+      <w:lvlJc w:val="right"/>
+      <w:pPr>
+        <w:ind w:left="6480" w:hanging="180"/>
+      </w:pPr>
+    </w:lvl>
+  </w:abstractNum>
+  <w:abstractNum w:abstractNumId="5" w15:restartNumberingAfterBreak="0">
+    <w:nsid w:val="37C713B0"/>
+    <w:multiLevelType w:val="hybridMultilevel"/>
+    <w:tmpl w:val="C1E05BB2"/>
+    <w:lvl w:ilvl="0" w:tplc="0C090001">
+      <w:start w:val="1"/>
+      <w:numFmt w:val="bullet"/>
+      <w:lvlText w:val=""/>
+      <w:lvlJc w:val="left"/>
+      <w:pPr>
+        <w:ind w:left="780" w:hanging="360"/>
+      </w:pPr>
+      <w:rPr>
+        <w:rFonts w:ascii="Symbol" w:hAnsi="Symbol" w:hint="default"/>
+      </w:rPr>
+    </w:lvl>
+    <w:lvl w:ilvl="1" w:tplc="0C090003" w:tentative="1">
+      <w:start w:val="1"/>
+      <w:numFmt w:val="bullet"/>
+      <w:lvlText w:val="o"/>
+      <w:lvlJc w:val="left"/>
+      <w:pPr>
+        <w:ind w:left="1500" w:hanging="360"/>
+      </w:pPr>
+      <w:rPr>
+        <w:rFonts w:ascii="Courier New" w:hAnsi="Courier New" w:cs="Courier New" w:hint="default"/>
+      </w:rPr>
+    </w:lvl>
+    <w:lvl w:ilvl="2" w:tplc="0C090005" w:tentative="1">
+      <w:start w:val="1"/>
+      <w:numFmt w:val="bullet"/>
+      <w:lvlText w:val=""/>
+      <w:lvlJc w:val="left"/>
+      <w:pPr>
+        <w:ind w:left="2220" w:hanging="360"/>
+      </w:pPr>
+      <w:rPr>
+        <w:rFonts w:ascii="Wingdings" w:hAnsi="Wingdings" w:hint="default"/>
+      </w:rPr>
+    </w:lvl>
+    <w:lvl w:ilvl="3" w:tplc="0C090001" w:tentative="1">
+      <w:start w:val="1"/>
+      <w:numFmt w:val="bullet"/>
+      <w:lvlText w:val=""/>
+      <w:lvlJc w:val="left"/>
+      <w:pPr>
+        <w:ind w:left="2940" w:hanging="360"/>
+      </w:pPr>
+      <w:rPr>
+        <w:rFonts w:ascii="Symbol" w:hAnsi="Symbol" w:hint="default"/>
+      </w:rPr>
+    </w:lvl>
+    <w:lvl w:ilvl="4" w:tplc="0C090003" w:tentative="1">
+      <w:start w:val="1"/>
+      <w:numFmt w:val="bullet"/>
+      <w:lvlText w:val="o"/>
+      <w:lvlJc w:val="left"/>
+      <w:pPr>
+        <w:ind w:left="3660" w:hanging="360"/>
+      </w:pPr>
+      <w:rPr>
+        <w:rFonts w:ascii="Courier New" w:hAnsi="Courier New" w:cs="Courier New" w:hint="default"/>
+      </w:rPr>
+    </w:lvl>
+    <w:lvl w:ilvl="5" w:tplc="0C090005" w:tentative="1">
+      <w:start w:val="1"/>
+      <w:numFmt w:val="bullet"/>
+      <w:lvlText w:val=""/>
+      <w:lvlJc w:val="left"/>
+      <w:pPr>
+        <w:ind w:left="4380" w:hanging="360"/>
+      </w:pPr>
+      <w:rPr>
+        <w:rFonts w:ascii="Wingdings" w:hAnsi="Wingdings" w:hint="default"/>
+      </w:rPr>
+    </w:lvl>
+    <w:lvl w:ilvl="6" w:tplc="0C090001" w:tentative="1">
+      <w:start w:val="1"/>
+      <w:numFmt w:val="bullet"/>
+      <w:lvlText w:val=""/>
+      <w:lvlJc w:val="left"/>
+      <w:pPr>
+        <w:ind w:left="5100" w:hanging="360"/>
+      </w:pPr>
+      <w:rPr>
+        <w:rFonts w:ascii="Symbol" w:hAnsi="Symbol" w:hint="default"/>
+      </w:rPr>
+    </w:lvl>
+    <w:lvl w:ilvl="7" w:tplc="0C090003" w:tentative="1">
+      <w:start w:val="1"/>
+      <w:numFmt w:val="bullet"/>
+      <w:lvlText w:val="o"/>
+      <w:lvlJc w:val="left"/>
+      <w:pPr>
+        <w:ind w:left="5820" w:hanging="360"/>
+      </w:pPr>
+      <w:rPr>
+        <w:rFonts w:ascii="Courier New" w:hAnsi="Courier New" w:cs="Courier New" w:hint="default"/>
+      </w:rPr>
+    </w:lvl>
+    <w:lvl w:ilvl="8" w:tplc="0C090005" w:tentative="1">
+      <w:start w:val="1"/>
+      <w:numFmt w:val="bullet"/>
+      <w:lvlText w:val=""/>
+      <w:lvlJc w:val="left"/>
+      <w:pPr>
+        <w:ind w:left="6540" w:hanging="360"/>
+      </w:pPr>
+      <w:rPr>
+        <w:rFonts w:ascii="Wingdings" w:hAnsi="Wingdings" w:hint="default"/>
+      </w:rPr>
+    </w:lvl>
+  </w:abstractNum>
+  <w:abstractNum w:abstractNumId="6" w15:restartNumberingAfterBreak="0">
     <w:nsid w:val="51821FEE"/>
     <w:multiLevelType w:val="hybridMultilevel"/>
     <w:tmpl w:val="2B14F5E6"/>
@@ -3303,7 +5419,233 @@
       </w:pPr>
     </w:lvl>
   </w:abstractNum>
-  <w:abstractNum w:abstractNumId="2" w15:restartNumberingAfterBreak="0">
+  <w:abstractNum w:abstractNumId="7" w15:restartNumberingAfterBreak="0">
+    <w:nsid w:val="62D70C4C"/>
+    <w:multiLevelType w:val="hybridMultilevel"/>
+    <w:tmpl w:val="F1F01962"/>
+    <w:lvl w:ilvl="0" w:tplc="0C090001">
+      <w:start w:val="1"/>
+      <w:numFmt w:val="bullet"/>
+      <w:lvlText w:val=""/>
+      <w:lvlJc w:val="left"/>
+      <w:pPr>
+        <w:ind w:left="720" w:hanging="360"/>
+      </w:pPr>
+      <w:rPr>
+        <w:rFonts w:ascii="Symbol" w:hAnsi="Symbol" w:hint="default"/>
+      </w:rPr>
+    </w:lvl>
+    <w:lvl w:ilvl="1" w:tplc="0C090003" w:tentative="1">
+      <w:start w:val="1"/>
+      <w:numFmt w:val="bullet"/>
+      <w:lvlText w:val="o"/>
+      <w:lvlJc w:val="left"/>
+      <w:pPr>
+        <w:ind w:left="1440" w:hanging="360"/>
+      </w:pPr>
+      <w:rPr>
+        <w:rFonts w:ascii="Courier New" w:hAnsi="Courier New" w:cs="Courier New" w:hint="default"/>
+      </w:rPr>
+    </w:lvl>
+    <w:lvl w:ilvl="2" w:tplc="0C090005" w:tentative="1">
+      <w:start w:val="1"/>
+      <w:numFmt w:val="bullet"/>
+      <w:lvlText w:val=""/>
+      <w:lvlJc w:val="left"/>
+      <w:pPr>
+        <w:ind w:left="2160" w:hanging="360"/>
+      </w:pPr>
+      <w:rPr>
+        <w:rFonts w:ascii="Wingdings" w:hAnsi="Wingdings" w:hint="default"/>
+      </w:rPr>
+    </w:lvl>
+    <w:lvl w:ilvl="3" w:tplc="0C090001" w:tentative="1">
+      <w:start w:val="1"/>
+      <w:numFmt w:val="bullet"/>
+      <w:lvlText w:val=""/>
+      <w:lvlJc w:val="left"/>
+      <w:pPr>
+        <w:ind w:left="2880" w:hanging="360"/>
+      </w:pPr>
+      <w:rPr>
+        <w:rFonts w:ascii="Symbol" w:hAnsi="Symbol" w:hint="default"/>
+      </w:rPr>
+    </w:lvl>
+    <w:lvl w:ilvl="4" w:tplc="0C090003" w:tentative="1">
+      <w:start w:val="1"/>
+      <w:numFmt w:val="bullet"/>
+      <w:lvlText w:val="o"/>
+      <w:lvlJc w:val="left"/>
+      <w:pPr>
+        <w:ind w:left="3600" w:hanging="360"/>
+      </w:pPr>
+      <w:rPr>
+        <w:rFonts w:ascii="Courier New" w:hAnsi="Courier New" w:cs="Courier New" w:hint="default"/>
+      </w:rPr>
+    </w:lvl>
+    <w:lvl w:ilvl="5" w:tplc="0C090005" w:tentative="1">
+      <w:start w:val="1"/>
+      <w:numFmt w:val="bullet"/>
+      <w:lvlText w:val=""/>
+      <w:lvlJc w:val="left"/>
+      <w:pPr>
+        <w:ind w:left="4320" w:hanging="360"/>
+      </w:pPr>
+      <w:rPr>
+        <w:rFonts w:ascii="Wingdings" w:hAnsi="Wingdings" w:hint="default"/>
+      </w:rPr>
+    </w:lvl>
+    <w:lvl w:ilvl="6" w:tplc="0C090001" w:tentative="1">
+      <w:start w:val="1"/>
+      <w:numFmt w:val="bullet"/>
+      <w:lvlText w:val=""/>
+      <w:lvlJc w:val="left"/>
+      <w:pPr>
+        <w:ind w:left="5040" w:hanging="360"/>
+      </w:pPr>
+      <w:rPr>
+        <w:rFonts w:ascii="Symbol" w:hAnsi="Symbol" w:hint="default"/>
+      </w:rPr>
+    </w:lvl>
+    <w:lvl w:ilvl="7" w:tplc="0C090003" w:tentative="1">
+      <w:start w:val="1"/>
+      <w:numFmt w:val="bullet"/>
+      <w:lvlText w:val="o"/>
+      <w:lvlJc w:val="left"/>
+      <w:pPr>
+        <w:ind w:left="5760" w:hanging="360"/>
+      </w:pPr>
+      <w:rPr>
+        <w:rFonts w:ascii="Courier New" w:hAnsi="Courier New" w:cs="Courier New" w:hint="default"/>
+      </w:rPr>
+    </w:lvl>
+    <w:lvl w:ilvl="8" w:tplc="0C090005" w:tentative="1">
+      <w:start w:val="1"/>
+      <w:numFmt w:val="bullet"/>
+      <w:lvlText w:val=""/>
+      <w:lvlJc w:val="left"/>
+      <w:pPr>
+        <w:ind w:left="6480" w:hanging="360"/>
+      </w:pPr>
+      <w:rPr>
+        <w:rFonts w:ascii="Wingdings" w:hAnsi="Wingdings" w:hint="default"/>
+      </w:rPr>
+    </w:lvl>
+  </w:abstractNum>
+  <w:abstractNum w:abstractNumId="8" w15:restartNumberingAfterBreak="0">
+    <w:nsid w:val="78360DB9"/>
+    <w:multiLevelType w:val="hybridMultilevel"/>
+    <w:tmpl w:val="287688E0"/>
+    <w:lvl w:ilvl="0" w:tplc="0C090001">
+      <w:start w:val="1"/>
+      <w:numFmt w:val="bullet"/>
+      <w:lvlText w:val=""/>
+      <w:lvlJc w:val="left"/>
+      <w:pPr>
+        <w:ind w:left="720" w:hanging="360"/>
+      </w:pPr>
+      <w:rPr>
+        <w:rFonts w:ascii="Symbol" w:hAnsi="Symbol" w:hint="default"/>
+      </w:rPr>
+    </w:lvl>
+    <w:lvl w:ilvl="1" w:tplc="0C090003" w:tentative="1">
+      <w:start w:val="1"/>
+      <w:numFmt w:val="bullet"/>
+      <w:lvlText w:val="o"/>
+      <w:lvlJc w:val="left"/>
+      <w:pPr>
+        <w:ind w:left="1440" w:hanging="360"/>
+      </w:pPr>
+      <w:rPr>
+        <w:rFonts w:ascii="Courier New" w:hAnsi="Courier New" w:cs="Courier New" w:hint="default"/>
+      </w:rPr>
+    </w:lvl>
+    <w:lvl w:ilvl="2" w:tplc="0C090005" w:tentative="1">
+      <w:start w:val="1"/>
+      <w:numFmt w:val="bullet"/>
+      <w:lvlText w:val=""/>
+      <w:lvlJc w:val="left"/>
+      <w:pPr>
+        <w:ind w:left="2160" w:hanging="360"/>
+      </w:pPr>
+      <w:rPr>
+        <w:rFonts w:ascii="Wingdings" w:hAnsi="Wingdings" w:hint="default"/>
+      </w:rPr>
+    </w:lvl>
+    <w:lvl w:ilvl="3" w:tplc="0C090001" w:tentative="1">
+      <w:start w:val="1"/>
+      <w:numFmt w:val="bullet"/>
+      <w:lvlText w:val=""/>
+      <w:lvlJc w:val="left"/>
+      <w:pPr>
+        <w:ind w:left="2880" w:hanging="360"/>
+      </w:pPr>
+      <w:rPr>
+        <w:rFonts w:ascii="Symbol" w:hAnsi="Symbol" w:hint="default"/>
+      </w:rPr>
+    </w:lvl>
+    <w:lvl w:ilvl="4" w:tplc="0C090003" w:tentative="1">
+      <w:start w:val="1"/>
+      <w:numFmt w:val="bullet"/>
+      <w:lvlText w:val="o"/>
+      <w:lvlJc w:val="left"/>
+      <w:pPr>
+        <w:ind w:left="3600" w:hanging="360"/>
+      </w:pPr>
+      <w:rPr>
+        <w:rFonts w:ascii="Courier New" w:hAnsi="Courier New" w:cs="Courier New" w:hint="default"/>
+      </w:rPr>
+    </w:lvl>
+    <w:lvl w:ilvl="5" w:tplc="0C090005" w:tentative="1">
+      <w:start w:val="1"/>
+      <w:numFmt w:val="bullet"/>
+      <w:lvlText w:val=""/>
+      <w:lvlJc w:val="left"/>
+      <w:pPr>
+        <w:ind w:left="4320" w:hanging="360"/>
+      </w:pPr>
+      <w:rPr>
+        <w:rFonts w:ascii="Wingdings" w:hAnsi="Wingdings" w:hint="default"/>
+      </w:rPr>
+    </w:lvl>
+    <w:lvl w:ilvl="6" w:tplc="0C090001" w:tentative="1">
+      <w:start w:val="1"/>
+      <w:numFmt w:val="bullet"/>
+      <w:lvlText w:val=""/>
+      <w:lvlJc w:val="left"/>
+      <w:pPr>
+        <w:ind w:left="5040" w:hanging="360"/>
+      </w:pPr>
+      <w:rPr>
+        <w:rFonts w:ascii="Symbol" w:hAnsi="Symbol" w:hint="default"/>
+      </w:rPr>
+    </w:lvl>
+    <w:lvl w:ilvl="7" w:tplc="0C090003" w:tentative="1">
+      <w:start w:val="1"/>
+      <w:numFmt w:val="bullet"/>
+      <w:lvlText w:val="o"/>
+      <w:lvlJc w:val="left"/>
+      <w:pPr>
+        <w:ind w:left="5760" w:hanging="360"/>
+      </w:pPr>
+      <w:rPr>
+        <w:rFonts w:ascii="Courier New" w:hAnsi="Courier New" w:cs="Courier New" w:hint="default"/>
+      </w:rPr>
+    </w:lvl>
+    <w:lvl w:ilvl="8" w:tplc="0C090005" w:tentative="1">
+      <w:start w:val="1"/>
+      <w:numFmt w:val="bullet"/>
+      <w:lvlText w:val=""/>
+      <w:lvlJc w:val="left"/>
+      <w:pPr>
+        <w:ind w:left="6480" w:hanging="360"/>
+      </w:pPr>
+      <w:rPr>
+        <w:rFonts w:ascii="Wingdings" w:hAnsi="Wingdings" w:hint="default"/>
+      </w:rPr>
+    </w:lvl>
+  </w:abstractNum>
+  <w:abstractNum w:abstractNumId="9" w15:restartNumberingAfterBreak="0">
     <w:nsid w:val="7EA70EA3"/>
     <w:multiLevelType w:val="multilevel"/>
     <w:tmpl w:val="E5487D3C"/>
@@ -3425,13 +5767,34 @@
     </w:lvl>
   </w:abstractNum>
   <w:num w:numId="1">
-    <w:abstractNumId w:val="2"/>
+    <w:abstractNumId w:val="9"/>
   </w:num>
   <w:num w:numId="2">
-    <w:abstractNumId w:val="1"/>
+    <w:abstractNumId w:val="6"/>
   </w:num>
   <w:num w:numId="3">
     <w:abstractNumId w:val="0"/>
+  </w:num>
+  <w:num w:numId="4">
+    <w:abstractNumId w:val="2"/>
+  </w:num>
+  <w:num w:numId="5">
+    <w:abstractNumId w:val="3"/>
+  </w:num>
+  <w:num w:numId="6">
+    <w:abstractNumId w:val="1"/>
+  </w:num>
+  <w:num w:numId="7">
+    <w:abstractNumId w:val="5"/>
+  </w:num>
+  <w:num w:numId="8">
+    <w:abstractNumId w:val="7"/>
+  </w:num>
+  <w:num w:numId="9">
+    <w:abstractNumId w:val="8"/>
+  </w:num>
+  <w:num w:numId="10">
+    <w:abstractNumId w:val="4"/>
   </w:num>
 </w:numbering>
 </file>
@@ -4236,6 +6599,29 @@
       <w:szCs w:val="22"/>
     </w:rPr>
   </w:style>
+  <w:style w:type="character" w:styleId="Hyperlink">
+    <w:name w:val="Hyperlink"/>
+    <w:basedOn w:val="DefaultParagraphFont"/>
+    <w:uiPriority w:val="99"/>
+    <w:unhideWhenUsed/>
+    <w:rsid w:val="009138D9"/>
+    <w:rPr>
+      <w:color w:val="0563C1" w:themeColor="hyperlink"/>
+      <w:u w:val="single"/>
+    </w:rPr>
+  </w:style>
+  <w:style w:type="character" w:styleId="UnresolvedMention">
+    <w:name w:val="Unresolved Mention"/>
+    <w:basedOn w:val="DefaultParagraphFont"/>
+    <w:uiPriority w:val="99"/>
+    <w:semiHidden/>
+    <w:unhideWhenUsed/>
+    <w:rsid w:val="009138D9"/>
+    <w:rPr>
+      <w:color w:val="605E5C"/>
+      <w:shd w:val="clear" w:color="auto" w:fill="E1DFDD"/>
+    </w:rPr>
+  </w:style>
 </w:styles>
 </file>
 
@@ -4501,6 +6887,10 @@
 </file>
 
 <file path=customXml/item1.xml><?xml version="1.0" encoding="utf-8"?>
+<b:Sources xmlns:b="http://schemas.openxmlformats.org/officeDocument/2006/bibliography" xmlns="http://schemas.openxmlformats.org/officeDocument/2006/bibliography" SelectedStyle="\APASixthEditionOfficeOnline.xsl" StyleName="APA" Version="6"/>
+</file>
+
+<file path=customXml/item2.xml><?xml version="1.0" encoding="utf-8"?>
 <?mso-contentType ?>
 <FormTemplates xmlns="http://schemas.microsoft.com/sharepoint/v3/contenttype/forms">
   <Display>DocumentLibraryForm</Display>
@@ -4509,13 +6899,13 @@
 </FormTemplates>
 </file>
 
-<file path=customXml/item2.xml><?xml version="1.0" encoding="utf-8"?>
+<file path=customXml/item3.xml><?xml version="1.0" encoding="utf-8"?>
 <p:properties xmlns:p="http://schemas.microsoft.com/office/2006/metadata/properties" xmlns:xsi="http://www.w3.org/2001/XMLSchema-instance" xmlns:pc="http://schemas.microsoft.com/office/infopath/2007/PartnerControls">
   <documentManagement/>
 </p:properties>
 </file>
 
-<file path=customXml/item3.xml><?xml version="1.0" encoding="utf-8"?>
+<file path=customXml/item4.xml><?xml version="1.0" encoding="utf-8"?>
 <ct:contentTypeSchema xmlns:ct="http://schemas.microsoft.com/office/2006/metadata/contentType" xmlns:ma="http://schemas.microsoft.com/office/2006/metadata/properties/metaAttributes" ct:_="" ma:_="" ma:contentTypeName="Document" ma:contentTypeID="0x010100DB0D0A63682EDF45A591249A363D76A3" ma:contentTypeVersion="12" ma:contentTypeDescription="Create a new document." ma:contentTypeScope="" ma:versionID="f2cccc75bb420c13b40a42fc6289a454">
   <xsd:schema xmlns:xsd="http://www.w3.org/2001/XMLSchema" xmlns:xs="http://www.w3.org/2001/XMLSchema" xmlns:p="http://schemas.microsoft.com/office/2006/metadata/properties" xmlns:ns2="dea13da1-518e-4e78-b1d7-a1f3188e6acc" xmlns:ns3="b4425adc-7bdc-4f52-9e75-3495ad025a62" targetNamespace="http://schemas.microsoft.com/office/2006/metadata/properties" ma:root="true" ma:fieldsID="5ce0b0adf9079c21bdf7ea7c25bf7445" ns2:_="" ns3:_="">
     <xsd:import namespace="dea13da1-518e-4e78-b1d7-a1f3188e6acc"/>
@@ -4733,6 +7123,14 @@
 </file>
 
 <file path=customXml/itemProps1.xml><?xml version="1.0" encoding="utf-8"?>
+<ds:datastoreItem xmlns:ds="http://schemas.openxmlformats.org/officeDocument/2006/customXml" ds:itemID="{48849477-3E3C-4293-8D9A-AF676290649D}">
+  <ds:schemaRefs>
+    <ds:schemaRef ds:uri="http://schemas.openxmlformats.org/officeDocument/2006/bibliography"/>
+  </ds:schemaRefs>
+</ds:datastoreItem>
+</file>
+
+<file path=customXml/itemProps2.xml><?xml version="1.0" encoding="utf-8"?>
 <ds:datastoreItem xmlns:ds="http://schemas.openxmlformats.org/officeDocument/2006/customXml" ds:itemID="{134B7D28-391C-48BD-A7BF-B58563497677}">
   <ds:schemaRefs>
     <ds:schemaRef ds:uri="http://schemas.microsoft.com/sharepoint/v3/contenttype/forms"/>
@@ -4740,7 +7138,7 @@
 </ds:datastoreItem>
 </file>
 
-<file path=customXml/itemProps2.xml><?xml version="1.0" encoding="utf-8"?>
+<file path=customXml/itemProps3.xml><?xml version="1.0" encoding="utf-8"?>
 <ds:datastoreItem xmlns:ds="http://schemas.openxmlformats.org/officeDocument/2006/customXml" ds:itemID="{D9CAB7D4-C7F4-4AC2-B5C6-D63459DBF8CE}">
   <ds:schemaRefs>
     <ds:schemaRef ds:uri="http://schemas.microsoft.com/office/2006/metadata/properties"/>
@@ -4749,7 +7147,7 @@
 </ds:datastoreItem>
 </file>
 
-<file path=customXml/itemProps3.xml><?xml version="1.0" encoding="utf-8"?>
+<file path=customXml/itemProps4.xml><?xml version="1.0" encoding="utf-8"?>
 <ds:datastoreItem xmlns:ds="http://schemas.openxmlformats.org/officeDocument/2006/customXml" ds:itemID="{DAAF7A21-FBD8-4E68-9153-5D0B7690C449}">
   <ds:schemaRefs>
     <ds:schemaRef ds:uri="http://schemas.microsoft.com/office/2006/metadata/contentType"/>

</xml_diff>